<commit_message>
on recalculate att record
</commit_message>
<xml_diff>
--- a/doc/伊弗合同附件-验收清单 - V2.docx
+++ b/doc/伊弗合同附件-验收清单 - V2.docx
@@ -34,26 +34,14 @@
         </w:rPr>
         <w:t>：</w:t>
       </w:r>
-      <w:bookmarkStart w:id="0" w:name="_GoBack"/>
       <w:r>
         <w:rPr>
           <w:rFonts w:hint="eastAsia"/>
           <w:b/>
           <w:sz w:val="44"/>
         </w:rPr>
-        <w:t>伊</w:t>
-      </w:r>
-      <w:proofErr w:type="gramStart"/>
-      <w:r>
-        <w:rPr>
-          <w:rFonts w:hint="eastAsia"/>
-          <w:b/>
-          <w:sz w:val="44"/>
-        </w:rPr>
-        <w:t>弗</w:t>
-      </w:r>
-      <w:bookmarkEnd w:id="0"/>
-      <w:proofErr w:type="gramEnd"/>
+        <w:t>伊弗</w:t>
+      </w:r>
       <w:r>
         <w:rPr>
           <w:rFonts w:hint="eastAsia"/>
@@ -9351,23 +9339,21 @@
           <w:sz w:val="40"/>
         </w:rPr>
       </w:pPr>
-      <w:proofErr w:type="gramStart"/>
       <w:r>
         <w:rPr>
           <w:rFonts w:hint="eastAsia"/>
           <w:b/>
           <w:sz w:val="40"/>
         </w:rPr>
-        <w:t>德晋人事管理</w:t>
-      </w:r>
-      <w:proofErr w:type="gramEnd"/>
+        <w:t>德晋人事管理系统</w:t>
+      </w:r>
       <w:r>
         <w:rPr>
           <w:rFonts w:hint="eastAsia"/>
           <w:b/>
           <w:sz w:val="40"/>
         </w:rPr>
-        <w:t>系统</w:t>
+        <w:t>-</w:t>
       </w:r>
       <w:r>
         <w:rPr>
@@ -9375,7 +9361,7 @@
           <w:b/>
           <w:sz w:val="40"/>
         </w:rPr>
-        <w:t>-</w:t>
+        <w:t>验收清单</w:t>
       </w:r>
       <w:r>
         <w:rPr>
@@ -9383,7 +9369,7 @@
           <w:b/>
           <w:sz w:val="40"/>
         </w:rPr>
-        <w:t>验收清单</w:t>
+        <w:t>及设计说明</w:t>
       </w:r>
       <w:r>
         <w:rPr>
@@ -9391,7 +9377,7 @@
           <w:b/>
           <w:sz w:val="40"/>
         </w:rPr>
-        <w:t>及设计说明</w:t>
+        <w:t>（第一阶段）</w:t>
       </w:r>
       <w:r>
         <w:rPr>
@@ -9399,46 +9385,38 @@
           <w:b/>
           <w:sz w:val="40"/>
         </w:rPr>
-        <w:t>（第一阶段）</w:t>
-      </w:r>
-      <w:r>
-        <w:rPr>
-          <w:rFonts w:hint="eastAsia"/>
+        <w:t>V2</w:t>
+      </w:r>
+    </w:p>
+    <w:p>
+      <w:pPr>
+        <w:jc w:val="center"/>
+        <w:rPr>
           <w:b/>
           <w:sz w:val="40"/>
         </w:rPr>
-        <w:t>V2</w:t>
-      </w:r>
-    </w:p>
-    <w:p>
-      <w:pPr>
-        <w:jc w:val="center"/>
+      </w:pPr>
+    </w:p>
+    <w:p>
+      <w:pPr>
+        <w:jc w:val="left"/>
+        <w:outlineLvl w:val="0"/>
         <w:rPr>
           <w:b/>
           <w:sz w:val="40"/>
         </w:rPr>
       </w:pPr>
-    </w:p>
-    <w:p>
-      <w:pPr>
-        <w:jc w:val="left"/>
-        <w:outlineLvl w:val="0"/>
-        <w:rPr>
+      <w:bookmarkStart w:id="0" w:name="_Toc460851205"/>
+      <w:r>
+        <w:rPr>
+          <w:rFonts w:hint="eastAsia"/>
           <w:b/>
           <w:sz w:val="40"/>
         </w:rPr>
-      </w:pPr>
-      <w:bookmarkStart w:id="1" w:name="_Toc460851205"/>
-      <w:r>
-        <w:rPr>
-          <w:rFonts w:hint="eastAsia"/>
-          <w:b/>
-          <w:sz w:val="40"/>
-        </w:rPr>
         <w:lastRenderedPageBreak/>
         <w:t>一、验收清单</w:t>
       </w:r>
-      <w:bookmarkEnd w:id="1"/>
+      <w:bookmarkEnd w:id="0"/>
     </w:p>
     <w:p>
       <w:pPr>
@@ -9468,7 +9446,6 @@
         </w:rPr>
         <w:t>：所配图片演示为</w:t>
       </w:r>
-      <w:proofErr w:type="spellStart"/>
       <w:r>
         <w:rPr>
           <w:rFonts w:hint="eastAsia"/>
@@ -9476,7 +9453,6 @@
         </w:rPr>
         <w:t>WireFrame</w:t>
       </w:r>
-      <w:proofErr w:type="spellEnd"/>
       <w:r>
         <w:rPr>
           <w:rFonts w:hint="eastAsia"/>
@@ -9508,7 +9484,7 @@
           <w:sz w:val="24"/>
         </w:rPr>
       </w:pPr>
-      <w:bookmarkStart w:id="2" w:name="_Toc460851206"/>
+      <w:bookmarkStart w:id="1" w:name="_Toc460851206"/>
       <w:r>
         <w:rPr>
           <w:rFonts w:hint="eastAsia"/>
@@ -9533,7 +9509,7 @@
         </w:rPr>
         <w:t>管理</w:t>
       </w:r>
-      <w:bookmarkEnd w:id="2"/>
+      <w:bookmarkEnd w:id="1"/>
     </w:p>
     <w:p>
       <w:pPr>
@@ -9568,7 +9544,7 @@
           <w:sz w:val="24"/>
         </w:rPr>
       </w:pPr>
-      <w:bookmarkStart w:id="3" w:name="_Toc460851207"/>
+      <w:bookmarkStart w:id="2" w:name="_Toc460851207"/>
       <w:r>
         <w:rPr>
           <w:rFonts w:hint="eastAsia"/>
@@ -9583,7 +9559,7 @@
         </w:rPr>
         <w:t>登陆</w:t>
       </w:r>
-      <w:bookmarkEnd w:id="3"/>
+      <w:bookmarkEnd w:id="2"/>
     </w:p>
     <w:p>
       <w:pPr>
@@ -9601,7 +9577,7 @@
         </w:rPr>
         <w:t>需要通过用户名和密码登录，用户名为</w:t>
       </w:r>
-      <w:commentRangeStart w:id="4"/>
+      <w:commentRangeStart w:id="3"/>
       <w:r>
         <w:rPr>
           <w:rFonts w:hint="eastAsia"/>
@@ -9609,12 +9585,12 @@
         </w:rPr>
         <w:t>企业邮箱地址</w:t>
       </w:r>
-      <w:commentRangeEnd w:id="4"/>
+      <w:commentRangeEnd w:id="3"/>
       <w:r>
         <w:rPr>
           <w:rStyle w:val="a7"/>
         </w:rPr>
-        <w:commentReference w:id="4"/>
+        <w:commentReference w:id="3"/>
       </w:r>
     </w:p>
     <w:p>
@@ -9689,7 +9665,7 @@
           <w:sz w:val="24"/>
         </w:rPr>
       </w:pPr>
-      <w:bookmarkStart w:id="5" w:name="_Toc460851208"/>
+      <w:bookmarkStart w:id="4" w:name="_Toc460851208"/>
       <w:r>
         <w:rPr>
           <w:rFonts w:hint="eastAsia"/>
@@ -9711,7 +9687,7 @@
         </w:rPr>
         <w:t>用户</w:t>
       </w:r>
-      <w:bookmarkEnd w:id="5"/>
+      <w:bookmarkEnd w:id="4"/>
     </w:p>
     <w:p>
       <w:pPr>
@@ -9793,7 +9769,7 @@
           <w:sz w:val="24"/>
         </w:rPr>
       </w:pPr>
-      <w:bookmarkStart w:id="6" w:name="_Toc460851209"/>
+      <w:bookmarkStart w:id="5" w:name="_Toc460851209"/>
       <w:r>
         <w:rPr>
           <w:rFonts w:hint="eastAsia"/>
@@ -9801,7 +9777,7 @@
         </w:rPr>
         <w:t>用户角色管理</w:t>
       </w:r>
-      <w:bookmarkEnd w:id="6"/>
+      <w:bookmarkEnd w:id="5"/>
     </w:p>
     <w:p>
       <w:pPr>
@@ -9940,7 +9916,7 @@
           <w:sz w:val="28"/>
         </w:rPr>
       </w:pPr>
-      <w:bookmarkStart w:id="7" w:name="_Toc460851210"/>
+      <w:bookmarkStart w:id="6" w:name="_Toc460851210"/>
       <w:r>
         <w:rPr>
           <w:rFonts w:hint="eastAsia"/>
@@ -9949,7 +9925,7 @@
         </w:rPr>
         <w:t>公司管理</w:t>
       </w:r>
-      <w:bookmarkEnd w:id="7"/>
+      <w:bookmarkEnd w:id="6"/>
     </w:p>
     <w:p>
       <w:pPr>
@@ -10116,7 +10092,7 @@
           <w:sz w:val="28"/>
         </w:rPr>
       </w:pPr>
-      <w:bookmarkStart w:id="8" w:name="_Toc460851211"/>
+      <w:bookmarkStart w:id="7" w:name="_Toc460851211"/>
       <w:r>
         <w:rPr>
           <w:rFonts w:hint="eastAsia"/>
@@ -10125,7 +10101,7 @@
         </w:rPr>
         <w:t>部门管理</w:t>
       </w:r>
-      <w:bookmarkEnd w:id="8"/>
+      <w:bookmarkEnd w:id="7"/>
     </w:p>
     <w:p>
       <w:pPr>
@@ -10257,7 +10233,7 @@
           <w:sz w:val="28"/>
         </w:rPr>
       </w:pPr>
-      <w:bookmarkStart w:id="9" w:name="_Toc460851212"/>
+      <w:bookmarkStart w:id="8" w:name="_Toc460851212"/>
       <w:r>
         <w:rPr>
           <w:rFonts w:hint="eastAsia"/>
@@ -10266,7 +10242,7 @@
         </w:rPr>
         <w:t>基础数据管理</w:t>
       </w:r>
-      <w:bookmarkEnd w:id="9"/>
+      <w:bookmarkEnd w:id="8"/>
     </w:p>
     <w:p>
       <w:pPr>
@@ -10282,7 +10258,7 @@
           <w:sz w:val="24"/>
         </w:rPr>
       </w:pPr>
-      <w:bookmarkStart w:id="10" w:name="_Toc460851213"/>
+      <w:bookmarkStart w:id="9" w:name="_Toc460851213"/>
       <w:r>
         <w:rPr>
           <w:rFonts w:hint="eastAsia"/>
@@ -10290,7 +10266,7 @@
         </w:rPr>
         <w:t>职位管理</w:t>
       </w:r>
-      <w:bookmarkEnd w:id="10"/>
+      <w:bookmarkEnd w:id="9"/>
     </w:p>
     <w:p>
       <w:pPr>
@@ -10368,7 +10344,7 @@
           <w:sz w:val="24"/>
         </w:rPr>
       </w:pPr>
-      <w:bookmarkStart w:id="11" w:name="_Toc460851214"/>
+      <w:bookmarkStart w:id="10" w:name="_Toc460851214"/>
       <w:r>
         <w:rPr>
           <w:rFonts w:hint="eastAsia"/>
@@ -10383,7 +10359,7 @@
         </w:rPr>
         <w:t>管理</w:t>
       </w:r>
-      <w:bookmarkEnd w:id="11"/>
+      <w:bookmarkEnd w:id="10"/>
     </w:p>
     <w:p>
       <w:pPr>
@@ -10461,7 +10437,7 @@
           <w:sz w:val="24"/>
         </w:rPr>
       </w:pPr>
-      <w:bookmarkStart w:id="12" w:name="_Toc460851215"/>
+      <w:bookmarkStart w:id="11" w:name="_Toc460851215"/>
       <w:r>
         <w:rPr>
           <w:rFonts w:hint="eastAsia"/>
@@ -10469,7 +10445,7 @@
         </w:rPr>
         <w:t>学历管理</w:t>
       </w:r>
-      <w:bookmarkEnd w:id="12"/>
+      <w:bookmarkEnd w:id="11"/>
     </w:p>
     <w:p>
       <w:pPr>
@@ -10540,7 +10516,7 @@
           <w:sz w:val="24"/>
         </w:rPr>
       </w:pPr>
-      <w:bookmarkStart w:id="13" w:name="_Toc460851216"/>
+      <w:bookmarkStart w:id="12" w:name="_Toc460851216"/>
       <w:r>
         <w:rPr>
           <w:rFonts w:hint="eastAsia"/>
@@ -10563,7 +10539,7 @@
         </w:rPr>
         <w:t>管理</w:t>
       </w:r>
-      <w:bookmarkEnd w:id="13"/>
+      <w:bookmarkEnd w:id="12"/>
     </w:p>
     <w:p>
       <w:pPr>
@@ -10832,7 +10808,7 @@
           <w:sz w:val="24"/>
         </w:rPr>
       </w:pPr>
-      <w:bookmarkStart w:id="14" w:name="_Toc460851217"/>
+      <w:bookmarkStart w:id="13" w:name="_Toc460851217"/>
       <w:r>
         <w:rPr>
           <w:rFonts w:hint="eastAsia"/>
@@ -10854,7 +10830,7 @@
         </w:rPr>
         <w:t>管理</w:t>
       </w:r>
-      <w:bookmarkEnd w:id="14"/>
+      <w:bookmarkEnd w:id="13"/>
     </w:p>
     <w:p>
       <w:pPr>
@@ -10925,7 +10901,7 @@
           <w:sz w:val="24"/>
         </w:rPr>
       </w:pPr>
-      <w:bookmarkStart w:id="15" w:name="_Toc460851218"/>
+      <w:bookmarkStart w:id="14" w:name="_Toc460851218"/>
       <w:r>
         <w:rPr>
           <w:rFonts w:hint="eastAsia"/>
@@ -10933,7 +10909,7 @@
         </w:rPr>
         <w:t>离职原因管理</w:t>
       </w:r>
-      <w:bookmarkEnd w:id="15"/>
+      <w:bookmarkEnd w:id="14"/>
     </w:p>
     <w:p>
       <w:pPr>
@@ -11068,7 +11044,7 @@
           <w:sz w:val="24"/>
         </w:rPr>
       </w:pPr>
-      <w:bookmarkStart w:id="16" w:name="_Toc460851219"/>
+      <w:bookmarkStart w:id="15" w:name="_Toc460851219"/>
       <w:r>
         <w:rPr>
           <w:rFonts w:hint="eastAsia"/>
@@ -11090,7 +11066,7 @@
         </w:rPr>
         <w:t>管理</w:t>
       </w:r>
-      <w:bookmarkEnd w:id="16"/>
+      <w:bookmarkEnd w:id="15"/>
     </w:p>
     <w:p>
       <w:pPr>
@@ -11260,7 +11236,7 @@
           <w:sz w:val="24"/>
         </w:rPr>
       </w:pPr>
-      <w:bookmarkStart w:id="17" w:name="_Toc460851220"/>
+      <w:bookmarkStart w:id="16" w:name="_Toc460851220"/>
       <w:r>
         <w:rPr>
           <w:rFonts w:hint="eastAsia"/>
@@ -11281,7 +11257,7 @@
         </w:rPr>
         <w:t>【为系统设定，不用管理】</w:t>
       </w:r>
-      <w:bookmarkEnd w:id="17"/>
+      <w:bookmarkEnd w:id="16"/>
     </w:p>
     <w:p>
       <w:pPr>
@@ -11450,7 +11426,7 @@
           <w:sz w:val="28"/>
         </w:rPr>
       </w:pPr>
-      <w:bookmarkStart w:id="18" w:name="_Toc460851221"/>
+      <w:bookmarkStart w:id="17" w:name="_Toc460851221"/>
       <w:r>
         <w:rPr>
           <w:rFonts w:hint="eastAsia"/>
@@ -11459,7 +11435,7 @@
         </w:rPr>
         <w:t>员工基础信息管理</w:t>
       </w:r>
-      <w:bookmarkEnd w:id="18"/>
+      <w:bookmarkEnd w:id="17"/>
     </w:p>
     <w:p>
       <w:pPr>
@@ -11475,7 +11451,7 @@
           <w:sz w:val="24"/>
         </w:rPr>
       </w:pPr>
-      <w:bookmarkStart w:id="19" w:name="_Toc460851222"/>
+      <w:bookmarkStart w:id="18" w:name="_Toc460851222"/>
       <w:r>
         <w:rPr>
           <w:rFonts w:hint="eastAsia"/>
@@ -11483,7 +11459,7 @@
         </w:rPr>
         <w:t>列表</w:t>
       </w:r>
-      <w:bookmarkEnd w:id="19"/>
+      <w:bookmarkEnd w:id="18"/>
     </w:p>
     <w:p>
       <w:pPr>
@@ -11499,7 +11475,7 @@
           <w:sz w:val="24"/>
         </w:rPr>
       </w:pPr>
-      <w:bookmarkStart w:id="20" w:name="_Toc460851223"/>
+      <w:bookmarkStart w:id="19" w:name="_Toc460851223"/>
       <w:r>
         <w:rPr>
           <w:rFonts w:hint="eastAsia"/>
@@ -11507,7 +11483,7 @@
         </w:rPr>
         <w:t>分页</w:t>
       </w:r>
-      <w:bookmarkEnd w:id="20"/>
+      <w:bookmarkEnd w:id="19"/>
     </w:p>
     <w:p>
       <w:pPr>
@@ -11523,7 +11499,7 @@
           <w:sz w:val="24"/>
         </w:rPr>
       </w:pPr>
-      <w:bookmarkStart w:id="21" w:name="_Toc460851224"/>
+      <w:bookmarkStart w:id="20" w:name="_Toc460851224"/>
       <w:r>
         <w:rPr>
           <w:rFonts w:hint="eastAsia"/>
@@ -11531,7 +11507,7 @@
         </w:rPr>
         <w:t>搜索</w:t>
       </w:r>
-      <w:bookmarkEnd w:id="21"/>
+      <w:bookmarkEnd w:id="20"/>
     </w:p>
     <w:p>
       <w:pPr>
@@ -11815,7 +11791,7 @@
           <w:sz w:val="24"/>
         </w:rPr>
       </w:pPr>
-      <w:bookmarkStart w:id="22" w:name="_Toc460851225"/>
+      <w:bookmarkStart w:id="21" w:name="_Toc460851225"/>
       <w:r>
         <w:rPr>
           <w:rFonts w:hint="eastAsia"/>
@@ -11823,7 +11799,7 @@
         </w:rPr>
         <w:t>录入</w:t>
       </w:r>
-      <w:bookmarkEnd w:id="22"/>
+      <w:bookmarkEnd w:id="21"/>
     </w:p>
     <w:p>
       <w:pPr>
@@ -11834,7 +11810,7 @@
           <w:sz w:val="24"/>
         </w:rPr>
       </w:pPr>
-      <w:commentRangeStart w:id="23"/>
+      <w:commentRangeStart w:id="22"/>
       <w:r>
         <w:rPr>
           <w:rFonts w:hint="eastAsia"/>
@@ -11863,12 +11839,12 @@
         </w:rPr>
         <w:t>中的字段。</w:t>
       </w:r>
-      <w:commentRangeEnd w:id="23"/>
+      <w:commentRangeEnd w:id="22"/>
       <w:r>
         <w:rPr>
           <w:rStyle w:val="a7"/>
         </w:rPr>
-        <w:commentReference w:id="23"/>
+        <w:commentReference w:id="22"/>
       </w:r>
     </w:p>
     <w:p>
@@ -11974,7 +11950,7 @@
           <w:sz w:val="24"/>
         </w:rPr>
       </w:pPr>
-      <w:bookmarkStart w:id="24" w:name="_Toc460851226"/>
+      <w:bookmarkStart w:id="23" w:name="_Toc460851226"/>
       <w:r>
         <w:rPr>
           <w:rFonts w:hint="eastAsia"/>
@@ -11989,7 +11965,7 @@
         </w:rPr>
         <w:t>基础信息包括：</w:t>
       </w:r>
-      <w:bookmarkEnd w:id="24"/>
+      <w:bookmarkEnd w:id="23"/>
     </w:p>
     <w:p>
       <w:pPr>
@@ -12018,7 +11994,7 @@
         </w:rPr>
         <w:t>，</w:t>
       </w:r>
-      <w:commentRangeStart w:id="25"/>
+      <w:commentRangeStart w:id="24"/>
       <w:r>
         <w:rPr>
           <w:rFonts w:hint="eastAsia"/>
@@ -12026,12 +12002,12 @@
         </w:rPr>
         <w:t>唯一性</w:t>
       </w:r>
-      <w:commentRangeEnd w:id="25"/>
+      <w:commentRangeEnd w:id="24"/>
       <w:r>
         <w:rPr>
           <w:rStyle w:val="a7"/>
         </w:rPr>
-        <w:commentReference w:id="25"/>
+        <w:commentReference w:id="24"/>
       </w:r>
       <w:r>
         <w:rPr>
@@ -12073,17 +12049,8 @@
           <w:rFonts w:hint="eastAsia"/>
           <w:sz w:val="24"/>
         </w:rPr>
-        <w:t>否，</w:t>
-      </w:r>
-      <w:proofErr w:type="gramStart"/>
-      <w:r>
-        <w:rPr>
-          <w:rFonts w:hint="eastAsia"/>
-          <w:sz w:val="24"/>
-        </w:rPr>
-        <w:t>默认为否</w:t>
-      </w:r>
-      <w:proofErr w:type="gramEnd"/>
+        <w:t>否，默认为否</w:t>
+      </w:r>
       <w:r>
         <w:rPr>
           <w:rFonts w:hint="eastAsia"/>
@@ -13219,7 +13186,7 @@
           <w:sz w:val="24"/>
         </w:rPr>
       </w:pPr>
-      <w:bookmarkStart w:id="26" w:name="_Toc460851227"/>
+      <w:bookmarkStart w:id="25" w:name="_Toc460851227"/>
       <w:r>
         <w:rPr>
           <w:rFonts w:hint="eastAsia"/>
@@ -13248,7 +13215,7 @@
         </w:rPr>
         <w:t>职位信息包括：</w:t>
       </w:r>
-      <w:bookmarkEnd w:id="26"/>
+      <w:bookmarkEnd w:id="25"/>
     </w:p>
     <w:p>
       <w:pPr>
@@ -13408,7 +13375,7 @@
           <w:sz w:val="24"/>
         </w:rPr>
       </w:pPr>
-      <w:bookmarkStart w:id="27" w:name="_Toc460851228"/>
+      <w:bookmarkStart w:id="26" w:name="_Toc460851228"/>
       <w:r>
         <w:rPr>
           <w:rFonts w:hint="eastAsia"/>
@@ -13437,7 +13404,7 @@
         </w:rPr>
         <w:t>包括：</w:t>
       </w:r>
-      <w:bookmarkEnd w:id="27"/>
+      <w:bookmarkEnd w:id="26"/>
     </w:p>
     <w:p>
       <w:pPr>
@@ -13560,7 +13527,7 @@
           <w:sz w:val="24"/>
         </w:rPr>
       </w:pPr>
-      <w:bookmarkStart w:id="28" w:name="_Toc460851229"/>
+      <w:bookmarkStart w:id="27" w:name="_Toc460851229"/>
       <w:r>
         <w:rPr>
           <w:rFonts w:hint="eastAsia"/>
@@ -13589,7 +13556,7 @@
         </w:rPr>
         <w:t>包括：</w:t>
       </w:r>
-      <w:bookmarkEnd w:id="28"/>
+      <w:bookmarkEnd w:id="27"/>
     </w:p>
     <w:p>
       <w:pPr>
@@ -13680,7 +13647,7 @@
           <w:sz w:val="24"/>
         </w:rPr>
       </w:pPr>
-      <w:bookmarkStart w:id="29" w:name="_Toc460851230"/>
+      <w:bookmarkStart w:id="28" w:name="_Toc460851230"/>
       <w:r>
         <w:rPr>
           <w:rFonts w:hint="eastAsia"/>
@@ -13702,7 +13669,7 @@
         </w:rPr>
         <w:t>包括：</w:t>
       </w:r>
-      <w:bookmarkEnd w:id="29"/>
+      <w:bookmarkEnd w:id="28"/>
     </w:p>
     <w:p>
       <w:pPr>
@@ -13915,7 +13882,7 @@
           <w:sz w:val="24"/>
         </w:rPr>
       </w:pPr>
-      <w:bookmarkStart w:id="30" w:name="_Toc460851231"/>
+      <w:bookmarkStart w:id="29" w:name="_Toc460851231"/>
       <w:r>
         <w:rPr>
           <w:rFonts w:hint="eastAsia"/>
@@ -13923,7 +13890,7 @@
         </w:rPr>
         <w:t>编辑员工</w:t>
       </w:r>
-      <w:bookmarkEnd w:id="30"/>
+      <w:bookmarkEnd w:id="29"/>
     </w:p>
     <w:p>
       <w:pPr>
@@ -13939,7 +13906,7 @@
           <w:sz w:val="24"/>
         </w:rPr>
       </w:pPr>
-      <w:bookmarkStart w:id="31" w:name="_Toc460851232"/>
+      <w:bookmarkStart w:id="30" w:name="_Toc460851232"/>
       <w:r>
         <w:rPr>
           <w:rFonts w:hint="eastAsia"/>
@@ -13947,7 +13914,7 @@
         </w:rPr>
         <w:t>编辑</w:t>
       </w:r>
-      <w:bookmarkEnd w:id="31"/>
+      <w:bookmarkEnd w:id="30"/>
     </w:p>
     <w:p>
       <w:pPr>
@@ -14056,7 +14023,7 @@
           <w:sz w:val="24"/>
         </w:rPr>
       </w:pPr>
-      <w:bookmarkStart w:id="32" w:name="_Toc460851233"/>
+      <w:bookmarkStart w:id="31" w:name="_Toc460851233"/>
       <w:r>
         <w:rPr>
           <w:rFonts w:hint="eastAsia"/>
@@ -14078,7 +14045,7 @@
         </w:rPr>
         <w:t>日志</w:t>
       </w:r>
-      <w:bookmarkEnd w:id="32"/>
+      <w:bookmarkEnd w:id="31"/>
     </w:p>
     <w:p>
       <w:pPr>
@@ -14101,23 +14068,7 @@
           <w:rFonts w:hint="eastAsia"/>
           <w:sz w:val="24"/>
         </w:rPr>
-        <w:t>修改人，所修改的字段，原内容，修改</w:t>
-      </w:r>
-      <w:proofErr w:type="gramStart"/>
-      <w:r>
-        <w:rPr>
-          <w:rFonts w:hint="eastAsia"/>
-          <w:sz w:val="24"/>
-        </w:rPr>
-        <w:t>后内容</w:t>
-      </w:r>
-      <w:proofErr w:type="gramEnd"/>
-      <w:r>
-        <w:rPr>
-          <w:rFonts w:hint="eastAsia"/>
-          <w:sz w:val="24"/>
-        </w:rPr>
-        <w:t>计入日志中。</w:t>
+        <w:t>修改人，所修改的字段，原内容，修改后内容计入日志中。</w:t>
       </w:r>
       <w:r>
         <w:rPr>
@@ -14141,7 +14092,7 @@
           <w:sz w:val="24"/>
         </w:rPr>
       </w:pPr>
-      <w:bookmarkStart w:id="33" w:name="_Toc460851234"/>
+      <w:bookmarkStart w:id="32" w:name="_Toc460851234"/>
       <w:r>
         <w:rPr>
           <w:rFonts w:hint="eastAsia"/>
@@ -14149,7 +14100,7 @@
         </w:rPr>
         <w:t>修改日志搜索</w:t>
       </w:r>
-      <w:bookmarkEnd w:id="33"/>
+      <w:bookmarkEnd w:id="32"/>
     </w:p>
     <w:p>
       <w:pPr>
@@ -14160,7 +14111,7 @@
           <w:sz w:val="24"/>
         </w:rPr>
       </w:pPr>
-      <w:commentRangeStart w:id="34"/>
+      <w:commentRangeStart w:id="33"/>
       <w:r>
         <w:rPr>
           <w:rFonts w:hint="eastAsia"/>
@@ -14168,12 +14119,12 @@
         </w:rPr>
         <w:t>用户可以针对修改人或被修改信息的类别，被修改人，时间进行修改日志的索引查看</w:t>
       </w:r>
-      <w:commentRangeEnd w:id="34"/>
+      <w:commentRangeEnd w:id="33"/>
       <w:r>
         <w:rPr>
           <w:rStyle w:val="a7"/>
         </w:rPr>
-        <w:commentReference w:id="34"/>
+        <w:commentReference w:id="33"/>
       </w:r>
       <w:r>
         <w:rPr>
@@ -14193,7 +14144,7 @@
           <w:sz w:val="24"/>
         </w:rPr>
       </w:pPr>
-      <w:bookmarkStart w:id="35" w:name="_Toc460851235"/>
+      <w:bookmarkStart w:id="34" w:name="_Toc460851235"/>
       <w:r>
         <w:rPr>
           <w:rFonts w:hint="eastAsia"/>
@@ -14229,7 +14180,7 @@
         </w:rPr>
         <w:t>）</w:t>
       </w:r>
-      <w:bookmarkEnd w:id="35"/>
+      <w:bookmarkEnd w:id="34"/>
     </w:p>
     <w:p>
       <w:pPr>
@@ -14326,7 +14277,7 @@
           <w:sz w:val="24"/>
         </w:rPr>
       </w:pPr>
-      <w:bookmarkStart w:id="36" w:name="_Toc460851236"/>
+      <w:bookmarkStart w:id="35" w:name="_Toc460851236"/>
       <w:r>
         <w:rPr>
           <w:rFonts w:hint="eastAsia"/>
@@ -14334,7 +14285,7 @@
         </w:rPr>
         <w:t>身份证管理</w:t>
       </w:r>
-      <w:bookmarkEnd w:id="36"/>
+      <w:bookmarkEnd w:id="35"/>
     </w:p>
     <w:p>
       <w:pPr>
@@ -14435,7 +14386,7 @@
           <w:sz w:val="24"/>
         </w:rPr>
       </w:pPr>
-      <w:bookmarkStart w:id="37" w:name="_Toc460851237"/>
+      <w:bookmarkStart w:id="36" w:name="_Toc460851237"/>
       <w:r>
         <w:rPr>
           <w:rFonts w:hint="eastAsia"/>
@@ -14444,7 +14395,7 @@
         </w:rPr>
         <w:t>如果</w:t>
       </w:r>
-      <w:commentRangeStart w:id="38"/>
+      <w:commentRangeStart w:id="37"/>
       <w:r>
         <w:rPr>
           <w:rFonts w:hint="eastAsia"/>
@@ -14453,12 +14404,12 @@
         </w:rPr>
         <w:t>身份证</w:t>
       </w:r>
-      <w:commentRangeEnd w:id="38"/>
+      <w:commentRangeEnd w:id="37"/>
       <w:r>
         <w:rPr>
           <w:rStyle w:val="a7"/>
         </w:rPr>
-        <w:commentReference w:id="38"/>
+        <w:commentReference w:id="37"/>
       </w:r>
       <w:r>
         <w:rPr>
@@ -14466,27 +14417,9 @@
           <w:sz w:val="24"/>
           <w:highlight w:val="yellow"/>
         </w:rPr>
-        <w:t>所对应的员工已经经过</w:t>
-      </w:r>
-      <w:proofErr w:type="gramStart"/>
-      <w:r>
-        <w:rPr>
-          <w:rFonts w:hint="eastAsia"/>
-          <w:sz w:val="24"/>
-          <w:highlight w:val="yellow"/>
-        </w:rPr>
-        <w:t>过</w:t>
-      </w:r>
-      <w:proofErr w:type="gramEnd"/>
-      <w:r>
-        <w:rPr>
-          <w:rFonts w:hint="eastAsia"/>
-          <w:sz w:val="24"/>
-          <w:highlight w:val="yellow"/>
-        </w:rPr>
-        <w:t>认证，系统通知身份证已经认证过，不需要再认证。</w:t>
-      </w:r>
-      <w:bookmarkEnd w:id="37"/>
+        <w:t>所对应的员工已经经过过认证，系统通知身份证已经认证过，不需要再认证。</w:t>
+      </w:r>
+      <w:bookmarkEnd w:id="36"/>
     </w:p>
     <w:p>
       <w:pPr>
@@ -14533,7 +14466,7 @@
           <w:sz w:val="24"/>
         </w:rPr>
       </w:pPr>
-      <w:bookmarkStart w:id="39" w:name="_Toc460851238"/>
+      <w:bookmarkStart w:id="38" w:name="_Toc460851238"/>
       <w:r>
         <w:rPr>
           <w:rFonts w:hint="eastAsia"/>
@@ -14604,7 +14537,7 @@
         </w:rPr>
         <w:t>是</w:t>
       </w:r>
-      <w:bookmarkEnd w:id="39"/>
+      <w:bookmarkEnd w:id="38"/>
     </w:p>
     <w:p>
       <w:pPr>
@@ -14627,23 +14560,7 @@
           <w:rFonts w:hint="eastAsia"/>
           <w:sz w:val="24"/>
         </w:rPr>
-        <w:t>需要</w:t>
-      </w:r>
-      <w:proofErr w:type="gramStart"/>
-      <w:r>
-        <w:rPr>
-          <w:rFonts w:hint="eastAsia"/>
-          <w:sz w:val="24"/>
-        </w:rPr>
-        <w:t>新建员工</w:t>
-      </w:r>
-      <w:proofErr w:type="gramEnd"/>
-      <w:r>
-        <w:rPr>
-          <w:rFonts w:hint="eastAsia"/>
-          <w:sz w:val="24"/>
-        </w:rPr>
-        <w:t>身份证信息</w:t>
+        <w:t>需要新建员工身份证信息</w:t>
       </w:r>
       <w:r>
         <w:rPr>
@@ -14667,7 +14584,7 @@
           <w:sz w:val="24"/>
         </w:rPr>
       </w:pPr>
-      <w:bookmarkStart w:id="40" w:name="_Toc460851239"/>
+      <w:bookmarkStart w:id="39" w:name="_Toc460851239"/>
       <w:r>
         <w:rPr>
           <w:rFonts w:hint="eastAsia"/>
@@ -14689,7 +14606,7 @@
         </w:rPr>
         <w:t>更改。</w:t>
       </w:r>
-      <w:bookmarkEnd w:id="40"/>
+      <w:bookmarkEnd w:id="39"/>
     </w:p>
     <w:p>
       <w:pPr>
@@ -14712,23 +14629,7 @@
           <w:rFonts w:hint="eastAsia"/>
           <w:sz w:val="24"/>
         </w:rPr>
-        <w:t>需要</w:t>
-      </w:r>
-      <w:proofErr w:type="gramStart"/>
-      <w:r>
-        <w:rPr>
-          <w:rFonts w:hint="eastAsia"/>
-          <w:sz w:val="24"/>
-        </w:rPr>
-        <w:t>新建员工</w:t>
-      </w:r>
-      <w:proofErr w:type="gramEnd"/>
-      <w:r>
-        <w:rPr>
-          <w:rFonts w:hint="eastAsia"/>
-          <w:sz w:val="24"/>
-        </w:rPr>
-        <w:t>身份证信息</w:t>
+        <w:t>需要新建员工身份证信息</w:t>
       </w:r>
       <w:r>
         <w:rPr>
@@ -14853,7 +14754,7 @@
           <w:sz w:val="24"/>
         </w:rPr>
       </w:pPr>
-      <w:bookmarkStart w:id="41" w:name="_Toc460851240"/>
+      <w:bookmarkStart w:id="40" w:name="_Toc460851240"/>
       <w:r>
         <w:rPr>
           <w:rFonts w:hint="eastAsia"/>
@@ -14861,7 +14762,7 @@
         </w:rPr>
         <w:t>证照管理</w:t>
       </w:r>
-      <w:bookmarkEnd w:id="41"/>
+      <w:bookmarkEnd w:id="40"/>
     </w:p>
     <w:p>
       <w:pPr>
@@ -14897,7 +14798,7 @@
           <w:sz w:val="24"/>
         </w:rPr>
       </w:pPr>
-      <w:bookmarkStart w:id="42" w:name="_Toc460851241"/>
+      <w:bookmarkStart w:id="41" w:name="_Toc460851241"/>
       <w:r>
         <w:rPr>
           <w:rFonts w:hint="eastAsia"/>
@@ -14940,7 +14841,7 @@
         </w:rPr>
         <w:t>列表</w:t>
       </w:r>
-      <w:bookmarkEnd w:id="42"/>
+      <w:bookmarkEnd w:id="41"/>
     </w:p>
     <w:p>
       <w:pPr>
@@ -14963,39 +14864,14 @@
           <w:rFonts w:hint="eastAsia"/>
           <w:sz w:val="24"/>
         </w:rPr>
-        <w:t>根据</w:t>
-      </w:r>
-      <w:proofErr w:type="gramStart"/>
-      <w:r>
-        <w:rPr>
-          <w:rFonts w:hint="eastAsia"/>
-          <w:sz w:val="24"/>
-        </w:rPr>
-        <w:t>某员工</w:t>
-      </w:r>
-      <w:proofErr w:type="gramEnd"/>
-      <w:r>
-        <w:rPr>
-          <w:rFonts w:hint="eastAsia"/>
-          <w:sz w:val="24"/>
-        </w:rPr>
-        <w:t>获得的证</w:t>
-      </w:r>
-      <w:proofErr w:type="gramStart"/>
-      <w:r>
-        <w:rPr>
-          <w:rFonts w:hint="eastAsia"/>
-          <w:sz w:val="24"/>
-        </w:rPr>
-        <w:t>照列</w:t>
-      </w:r>
-      <w:proofErr w:type="gramEnd"/>
-      <w:r>
-        <w:rPr>
-          <w:rFonts w:hint="eastAsia"/>
-          <w:sz w:val="24"/>
-        </w:rPr>
-        <w:t>表</w:t>
+        <w:t>根据某员工</w:t>
+      </w:r>
+      <w:r>
+        <w:rPr>
+          <w:rFonts w:hint="eastAsia"/>
+          <w:sz w:val="24"/>
+        </w:rPr>
+        <w:t>获得的证照列表</w:t>
       </w:r>
     </w:p>
     <w:p>
@@ -15016,23 +14892,7 @@
           <w:rFonts w:hint="eastAsia"/>
           <w:sz w:val="24"/>
         </w:rPr>
-        <w:t>证件</w:t>
-      </w:r>
-      <w:proofErr w:type="gramStart"/>
-      <w:r>
-        <w:rPr>
-          <w:rFonts w:hint="eastAsia"/>
-          <w:sz w:val="24"/>
-        </w:rPr>
-        <w:t>照列</w:t>
-      </w:r>
-      <w:proofErr w:type="gramEnd"/>
-      <w:r>
-        <w:rPr>
-          <w:rFonts w:hint="eastAsia"/>
-          <w:sz w:val="24"/>
-        </w:rPr>
-        <w:t>表中，附件会根据不同类型选择不同的图标：如</w:t>
+        <w:t>证件照列表中，附件会根据不同类型选择不同的图标：如</w:t>
       </w:r>
     </w:p>
     <w:p>
@@ -15072,7 +14932,6 @@
         </w:rPr>
         <w:t>，</w:t>
       </w:r>
-      <w:proofErr w:type="spellStart"/>
       <w:r>
         <w:rPr>
           <w:rFonts w:hint="eastAsia"/>
@@ -15080,7 +14939,6 @@
         </w:rPr>
         <w:t>ppt</w:t>
       </w:r>
-      <w:proofErr w:type="spellEnd"/>
       <w:r>
         <w:rPr>
           <w:rFonts w:hint="eastAsia"/>
@@ -15102,7 +14960,6 @@
         </w:rPr>
         <w:t>，</w:t>
       </w:r>
-      <w:proofErr w:type="spellStart"/>
       <w:r>
         <w:rPr>
           <w:rFonts w:hint="eastAsia"/>
@@ -15110,7 +14967,6 @@
         </w:rPr>
         <w:t>png</w:t>
       </w:r>
-      <w:proofErr w:type="spellEnd"/>
       <w:r>
         <w:rPr>
           <w:rFonts w:hint="eastAsia"/>
@@ -15139,7 +14995,6 @@
         </w:rPr>
         <w:t>，</w:t>
       </w:r>
-      <w:proofErr w:type="spellStart"/>
       <w:r>
         <w:rPr>
           <w:rFonts w:hint="eastAsia"/>
@@ -15147,7 +15002,6 @@
         </w:rPr>
         <w:t>png</w:t>
       </w:r>
-      <w:proofErr w:type="spellEnd"/>
       <w:r>
         <w:rPr>
           <w:rFonts w:hint="eastAsia"/>
@@ -15276,7 +15130,7 @@
           <w:sz w:val="24"/>
         </w:rPr>
       </w:pPr>
-      <w:bookmarkStart w:id="43" w:name="_Toc460851242"/>
+      <w:bookmarkStart w:id="42" w:name="_Toc460851242"/>
       <w:r>
         <w:rPr>
           <w:rFonts w:hint="eastAsia"/>
@@ -15305,7 +15159,7 @@
         </w:rPr>
         <w:t>证照未登警告</w:t>
       </w:r>
-      <w:bookmarkEnd w:id="43"/>
+      <w:bookmarkEnd w:id="42"/>
     </w:p>
     <w:p>
       <w:pPr>
@@ -15341,7 +15195,7 @@
           <w:sz w:val="24"/>
         </w:rPr>
       </w:pPr>
-      <w:bookmarkStart w:id="44" w:name="_Toc460851243"/>
+      <w:bookmarkStart w:id="43" w:name="_Toc460851243"/>
       <w:r>
         <w:rPr>
           <w:rFonts w:hint="eastAsia"/>
@@ -15370,7 +15224,7 @@
         </w:rPr>
         <w:t>添加证照</w:t>
       </w:r>
-      <w:bookmarkEnd w:id="44"/>
+      <w:bookmarkEnd w:id="43"/>
     </w:p>
     <w:p>
       <w:pPr>
@@ -15582,23 +15436,7 @@
           <w:rFonts w:hint="eastAsia"/>
           <w:sz w:val="24"/>
         </w:rPr>
-        <w:t>（存储需按</w:t>
-      </w:r>
-      <w:proofErr w:type="gramStart"/>
-      <w:r>
-        <w:rPr>
-          <w:rFonts w:hint="eastAsia"/>
-          <w:sz w:val="24"/>
-        </w:rPr>
-        <w:t>员工号分文件夹</w:t>
-      </w:r>
-      <w:proofErr w:type="gramEnd"/>
-      <w:r>
-        <w:rPr>
-          <w:rFonts w:hint="eastAsia"/>
-          <w:sz w:val="24"/>
-        </w:rPr>
-        <w:t>，</w:t>
+        <w:t>（存储需按员工号分文件夹，</w:t>
       </w:r>
     </w:p>
     <w:p>
@@ -15617,7 +15455,6 @@
         </w:rPr>
         <w:t>数据库存储路径。主要</w:t>
       </w:r>
-      <w:proofErr w:type="spellStart"/>
       <w:r>
         <w:rPr>
           <w:rFonts w:hint="eastAsia"/>
@@ -15625,7 +15462,6 @@
         </w:rPr>
         <w:t>git</w:t>
       </w:r>
-      <w:proofErr w:type="spellEnd"/>
       <w:r>
         <w:rPr>
           <w:rFonts w:hint="eastAsia"/>
@@ -15633,7 +15469,6 @@
         </w:rPr>
         <w:t>的配置，不要将文件传到</w:t>
       </w:r>
-      <w:proofErr w:type="spellStart"/>
       <w:r>
         <w:rPr>
           <w:rFonts w:hint="eastAsia"/>
@@ -15641,7 +15476,6 @@
         </w:rPr>
         <w:t>git</w:t>
       </w:r>
-      <w:proofErr w:type="spellEnd"/>
       <w:r>
         <w:rPr>
           <w:rFonts w:hint="eastAsia"/>
@@ -15763,7 +15597,7 @@
           <w:sz w:val="24"/>
         </w:rPr>
       </w:pPr>
-      <w:bookmarkStart w:id="45" w:name="_Toc460851244"/>
+      <w:bookmarkStart w:id="44" w:name="_Toc460851244"/>
       <w:r>
         <w:rPr>
           <w:rFonts w:hint="eastAsia"/>
@@ -15771,7 +15605,7 @@
         </w:rPr>
         <w:t>员工详情页</w:t>
       </w:r>
-      <w:bookmarkEnd w:id="45"/>
+      <w:bookmarkEnd w:id="44"/>
     </w:p>
     <w:p>
       <w:pPr>
@@ -15871,23 +15705,7 @@
           <w:rFonts w:hint="eastAsia"/>
           <w:sz w:val="24"/>
         </w:rPr>
-        <w:t>证</w:t>
-      </w:r>
-      <w:proofErr w:type="gramStart"/>
-      <w:r>
-        <w:rPr>
-          <w:rFonts w:hint="eastAsia"/>
-          <w:sz w:val="24"/>
-        </w:rPr>
-        <w:t>照列</w:t>
-      </w:r>
-      <w:proofErr w:type="gramEnd"/>
-      <w:r>
-        <w:rPr>
-          <w:rFonts w:hint="eastAsia"/>
-          <w:sz w:val="24"/>
-        </w:rPr>
-        <w:t>表信息（连接进入证照详情页面）</w:t>
+        <w:t>证照列表信息（连接进入证照详情页面）</w:t>
       </w:r>
     </w:p>
     <w:p>
@@ -15978,7 +15796,7 @@
           <w:sz w:val="28"/>
         </w:rPr>
       </w:pPr>
-      <w:bookmarkStart w:id="46" w:name="_Toc460851245"/>
+      <w:bookmarkStart w:id="45" w:name="_Toc460851245"/>
       <w:r>
         <w:rPr>
           <w:rFonts w:hint="eastAsia"/>
@@ -15987,7 +15805,7 @@
         </w:rPr>
         <w:t>员工日常管理</w:t>
       </w:r>
-      <w:bookmarkEnd w:id="46"/>
+      <w:bookmarkEnd w:id="45"/>
     </w:p>
     <w:p>
       <w:pPr>
@@ -15999,7 +15817,7 @@
           <w:sz w:val="24"/>
         </w:rPr>
       </w:pPr>
-      <w:bookmarkStart w:id="47" w:name="_Toc460851246"/>
+      <w:bookmarkStart w:id="46" w:name="_Toc460851246"/>
       <w:r>
         <w:rPr>
           <w:rFonts w:hint="eastAsia"/>
@@ -16028,7 +15846,7 @@
         </w:rPr>
         <w:t>试用期管理</w:t>
       </w:r>
-      <w:bookmarkEnd w:id="47"/>
+      <w:bookmarkEnd w:id="46"/>
     </w:p>
     <w:p>
       <w:pPr>
@@ -16113,7 +15931,7 @@
           <w:sz w:val="24"/>
         </w:rPr>
       </w:pPr>
-      <w:bookmarkStart w:id="48" w:name="_Toc460851247"/>
+      <w:bookmarkStart w:id="47" w:name="_Toc460851247"/>
       <w:r>
         <w:rPr>
           <w:rFonts w:hint="eastAsia"/>
@@ -16142,7 +15960,7 @@
         </w:rPr>
         <w:t>员工转正</w:t>
       </w:r>
-      <w:bookmarkEnd w:id="48"/>
+      <w:bookmarkEnd w:id="47"/>
     </w:p>
     <w:p>
       <w:pPr>
@@ -16178,7 +15996,7 @@
         </w:rPr>
         <w:tab/>
       </w:r>
-      <w:bookmarkStart w:id="49" w:name="_Toc460851248"/>
+      <w:bookmarkStart w:id="48" w:name="_Toc460851248"/>
       <w:r>
         <w:rPr>
           <w:rFonts w:hint="eastAsia"/>
@@ -16214,7 +16032,7 @@
         </w:rPr>
         <w:t>可以转正</w:t>
       </w:r>
-      <w:bookmarkEnd w:id="49"/>
+      <w:bookmarkEnd w:id="48"/>
     </w:p>
     <w:p>
       <w:pPr>
@@ -16603,7 +16421,7 @@
         </w:rPr>
         <w:tab/>
       </w:r>
-      <w:bookmarkStart w:id="50" w:name="_Toc460851249"/>
+      <w:bookmarkStart w:id="49" w:name="_Toc460851249"/>
       <w:r>
         <w:rPr>
           <w:rFonts w:hint="eastAsia"/>
@@ -16633,7 +16451,7 @@
         </w:rPr>
         <w:t>不可转正</w:t>
       </w:r>
-      <w:bookmarkEnd w:id="50"/>
+      <w:bookmarkEnd w:id="49"/>
     </w:p>
     <w:p>
       <w:pPr>
@@ -16690,7 +16508,7 @@
           <w:sz w:val="24"/>
         </w:rPr>
       </w:pPr>
-      <w:bookmarkStart w:id="51" w:name="_Toc460851250"/>
+      <w:bookmarkStart w:id="50" w:name="_Toc460851250"/>
       <w:r>
         <w:rPr>
           <w:rFonts w:hint="eastAsia"/>
@@ -16712,7 +16530,7 @@
         </w:rPr>
         <w:t>调岗</w:t>
       </w:r>
-      <w:bookmarkEnd w:id="51"/>
+      <w:bookmarkEnd w:id="50"/>
     </w:p>
     <w:p>
       <w:pPr>
@@ -16733,7 +16551,7 @@
           <w:sz w:val="24"/>
         </w:rPr>
       </w:pPr>
-      <w:commentRangeStart w:id="52"/>
+      <w:commentRangeStart w:id="51"/>
       <w:r>
         <w:rPr>
           <w:rFonts w:hint="eastAsia"/>
@@ -16755,12 +16573,12 @@
         </w:rPr>
         <w:t>部门，职位等信息进行调岗操作。</w:t>
       </w:r>
-      <w:commentRangeEnd w:id="52"/>
+      <w:commentRangeEnd w:id="51"/>
       <w:r>
         <w:rPr>
           <w:rStyle w:val="a7"/>
         </w:rPr>
-        <w:commentReference w:id="52"/>
+        <w:commentReference w:id="51"/>
       </w:r>
     </w:p>
     <w:p>
@@ -16783,7 +16601,7 @@
           <w:sz w:val="24"/>
         </w:rPr>
       </w:pPr>
-      <w:bookmarkStart w:id="53" w:name="_Toc460851251"/>
+      <w:bookmarkStart w:id="52" w:name="_Toc460851251"/>
       <w:r>
         <w:rPr>
           <w:rFonts w:hint="eastAsia"/>
@@ -16805,7 +16623,7 @@
         </w:rPr>
         <w:t>离职</w:t>
       </w:r>
-      <w:bookmarkEnd w:id="53"/>
+      <w:bookmarkEnd w:id="52"/>
     </w:p>
     <w:p>
       <w:pPr>
@@ -17063,7 +16881,7 @@
           <w:sz w:val="28"/>
         </w:rPr>
       </w:pPr>
-      <w:bookmarkStart w:id="54" w:name="_Toc460851252"/>
+      <w:bookmarkStart w:id="53" w:name="_Toc460851252"/>
       <w:r>
         <w:rPr>
           <w:rFonts w:hint="eastAsia"/>
@@ -17072,7 +16890,7 @@
         </w:rPr>
         <w:t>考勤管理</w:t>
       </w:r>
-      <w:bookmarkEnd w:id="54"/>
+      <w:bookmarkEnd w:id="53"/>
     </w:p>
     <w:p>
       <w:pPr>
@@ -17083,7 +16901,7 @@
           <w:sz w:val="24"/>
         </w:rPr>
       </w:pPr>
-      <w:bookmarkStart w:id="55" w:name="_Toc460851253"/>
+      <w:bookmarkStart w:id="54" w:name="_Toc460851253"/>
       <w:r>
         <w:rPr>
           <w:rFonts w:hint="eastAsia"/>
@@ -17120,7 +16938,7 @@
         </w:rPr>
         <w:t>及列表</w:t>
       </w:r>
-      <w:bookmarkEnd w:id="55"/>
+      <w:bookmarkEnd w:id="54"/>
     </w:p>
     <w:p>
       <w:pPr>
@@ -17398,7 +17216,7 @@
           <w:sz w:val="24"/>
         </w:rPr>
       </w:pPr>
-      <w:bookmarkStart w:id="56" w:name="_Toc460851254"/>
+      <w:bookmarkStart w:id="55" w:name="_Toc460851254"/>
       <w:r>
         <w:rPr>
           <w:rFonts w:hint="eastAsia"/>
@@ -17426,7 +17244,7 @@
         </w:rPr>
         <w:t>异常考勤处理</w:t>
       </w:r>
-      <w:bookmarkEnd w:id="56"/>
+      <w:bookmarkEnd w:id="55"/>
     </w:p>
     <w:p>
       <w:pPr>
@@ -17557,10 +17375,98 @@
           <w:sz w:val="24"/>
         </w:rPr>
       </w:pPr>
+      <w:commentRangeStart w:id="56"/>
+      <w:r>
+        <w:rPr>
+          <w:rFonts w:hint="eastAsia"/>
+          <w:b/>
+          <w:sz w:val="24"/>
+        </w:rPr>
+        <w:tab/>
+      </w:r>
+      <w:r>
+        <w:rPr>
+          <w:rFonts w:hint="eastAsia"/>
+          <w:sz w:val="24"/>
+        </w:rPr>
+        <w:t>7</w:t>
+      </w:r>
+      <w:r>
+        <w:rPr>
+          <w:rFonts w:hint="eastAsia"/>
+          <w:sz w:val="24"/>
+        </w:rPr>
+        <w:t>.2.1</w:t>
+      </w:r>
+      <w:r>
+        <w:rPr>
+          <w:rFonts w:hint="eastAsia"/>
+          <w:b/>
+          <w:sz w:val="24"/>
+        </w:rPr>
+        <w:t xml:space="preserve"> </w:t>
+      </w:r>
+      <w:r>
+        <w:rPr>
+          <w:rFonts w:hint="eastAsia"/>
+          <w:sz w:val="24"/>
+        </w:rPr>
+        <w:t>计算机在</w:t>
+      </w:r>
       <w:commentRangeStart w:id="57"/>
       <w:r>
         <w:rPr>
           <w:rFonts w:hint="eastAsia"/>
+          <w:sz w:val="24"/>
+        </w:rPr>
+        <w:t>每天上午</w:t>
+      </w:r>
+      <w:r>
+        <w:rPr>
+          <w:rFonts w:hint="eastAsia"/>
+          <w:sz w:val="24"/>
+        </w:rPr>
+        <w:t>12</w:t>
+      </w:r>
+      <w:r>
+        <w:rPr>
+          <w:rFonts w:hint="eastAsia"/>
+          <w:sz w:val="24"/>
+        </w:rPr>
+        <w:t>点自动</w:t>
+      </w:r>
+      <w:r>
+        <w:rPr>
+          <w:rFonts w:hint="eastAsia"/>
+          <w:sz w:val="24"/>
+        </w:rPr>
+        <w:t>计算和判断上一天的数据</w:t>
+      </w:r>
+      <w:commentRangeEnd w:id="57"/>
+      <w:r>
+        <w:rPr>
+          <w:rStyle w:val="a7"/>
+        </w:rPr>
+        <w:commentReference w:id="57"/>
+      </w:r>
+      <w:r>
+        <w:rPr>
+          <w:rFonts w:hint="eastAsia"/>
+          <w:sz w:val="24"/>
+        </w:rPr>
+        <w:t>，并且筛选出可疑数据，可疑数据包括：</w:t>
+      </w:r>
+    </w:p>
+    <w:p>
+      <w:pPr>
+        <w:jc w:val="left"/>
+        <w:rPr>
+          <w:sz w:val="24"/>
+        </w:rPr>
+      </w:pPr>
+      <w:r>
+        <w:rPr>
+          <w:rFonts w:hint="eastAsia"/>
           <w:b/>
           <w:sz w:val="24"/>
         </w:rPr>
@@ -17569,6 +17475,14 @@
       <w:r>
         <w:rPr>
           <w:rFonts w:hint="eastAsia"/>
+          <w:b/>
+          <w:sz w:val="24"/>
+        </w:rPr>
+        <w:tab/>
+      </w:r>
+      <w:r>
+        <w:rPr>
+          <w:rFonts w:hint="eastAsia"/>
           <w:sz w:val="24"/>
         </w:rPr>
         <w:t>7</w:t>
@@ -17578,12 +17492,11 @@
           <w:rFonts w:hint="eastAsia"/>
           <w:sz w:val="24"/>
         </w:rPr>
-        <w:t>.2.1</w:t>
-      </w:r>
-      <w:r>
-        <w:rPr>
-          <w:rFonts w:hint="eastAsia"/>
-          <w:b/>
+        <w:t>.2.1.1</w:t>
+      </w:r>
+      <w:r>
+        <w:rPr>
+          <w:rFonts w:hint="eastAsia"/>
           <w:sz w:val="24"/>
         </w:rPr>
         <w:t xml:space="preserve"> </w:t>
@@ -17593,221 +17506,126 @@
           <w:rFonts w:hint="eastAsia"/>
           <w:sz w:val="24"/>
         </w:rPr>
-        <w:t>计算机在</w:t>
-      </w:r>
-      <w:commentRangeStart w:id="58"/>
-      <w:r>
-        <w:rPr>
-          <w:rFonts w:hint="eastAsia"/>
-          <w:sz w:val="24"/>
-        </w:rPr>
-        <w:t>每天上午</w:t>
-      </w:r>
-      <w:r>
-        <w:rPr>
-          <w:rFonts w:hint="eastAsia"/>
-          <w:sz w:val="24"/>
-        </w:rPr>
-        <w:t>12</w:t>
-      </w:r>
-      <w:r>
-        <w:rPr>
-          <w:rFonts w:hint="eastAsia"/>
-          <w:sz w:val="24"/>
-        </w:rPr>
-        <w:t>点自动</w:t>
-      </w:r>
-      <w:r>
-        <w:rPr>
-          <w:rFonts w:hint="eastAsia"/>
-          <w:sz w:val="24"/>
-        </w:rPr>
-        <w:t>计算和判断上一天的数据</w:t>
-      </w:r>
-      <w:commentRangeEnd w:id="58"/>
+        <w:t>不符合班次安排的考勤数据</w:t>
+      </w:r>
+    </w:p>
+    <w:p>
+      <w:pPr>
+        <w:jc w:val="left"/>
+        <w:rPr>
+          <w:sz w:val="24"/>
+        </w:rPr>
+      </w:pPr>
+      <w:r>
+        <w:rPr>
+          <w:rFonts w:hint="eastAsia"/>
+          <w:sz w:val="24"/>
+        </w:rPr>
+        <w:tab/>
+      </w:r>
+      <w:r>
+        <w:rPr>
+          <w:rFonts w:hint="eastAsia"/>
+          <w:sz w:val="24"/>
+        </w:rPr>
+        <w:tab/>
+      </w:r>
+      <w:r>
+        <w:rPr>
+          <w:rFonts w:hint="eastAsia"/>
+          <w:sz w:val="24"/>
+          <w:highlight w:val="yellow"/>
+        </w:rPr>
+        <w:t>7</w:t>
+      </w:r>
+      <w:r>
+        <w:rPr>
+          <w:rFonts w:hint="eastAsia"/>
+          <w:sz w:val="24"/>
+          <w:highlight w:val="yellow"/>
+        </w:rPr>
+        <w:t xml:space="preserve">.2.1.2 </w:t>
+      </w:r>
+      <w:r>
+        <w:rPr>
+          <w:rFonts w:hint="eastAsia"/>
+          <w:sz w:val="24"/>
+          <w:highlight w:val="yellow"/>
+        </w:rPr>
+        <w:t>不符合正常上下班打卡</w:t>
+      </w:r>
+      <w:r>
+        <w:rPr>
+          <w:rFonts w:hint="eastAsia"/>
+          <w:sz w:val="24"/>
+          <w:highlight w:val="yellow"/>
+        </w:rPr>
+        <w:t>正常节奏</w:t>
+      </w:r>
+      <w:r>
+        <w:rPr>
+          <w:rFonts w:hint="eastAsia"/>
+          <w:sz w:val="24"/>
+          <w:highlight w:val="yellow"/>
+        </w:rPr>
+        <w:t>的考勤数据</w:t>
+      </w:r>
+    </w:p>
+    <w:p>
+      <w:pPr>
+        <w:jc w:val="left"/>
+        <w:rPr>
+          <w:sz w:val="24"/>
+        </w:rPr>
+      </w:pPr>
+      <w:r>
+        <w:rPr>
+          <w:rFonts w:hint="eastAsia"/>
+          <w:sz w:val="24"/>
+        </w:rPr>
+        <w:tab/>
+      </w:r>
+      <w:r>
+        <w:rPr>
+          <w:rFonts w:hint="eastAsia"/>
+          <w:sz w:val="24"/>
+        </w:rPr>
+        <w:tab/>
+      </w:r>
+      <w:r>
+        <w:rPr>
+          <w:rFonts w:hint="eastAsia"/>
+          <w:sz w:val="24"/>
+        </w:rPr>
+        <w:t>7</w:t>
+      </w:r>
+      <w:r>
+        <w:rPr>
+          <w:rFonts w:hint="eastAsia"/>
+          <w:sz w:val="24"/>
+        </w:rPr>
+        <w:t>.2.1.3</w:t>
+      </w:r>
+      <w:r>
+        <w:rPr>
+          <w:rFonts w:hint="eastAsia"/>
+          <w:sz w:val="24"/>
+        </w:rPr>
+        <w:t xml:space="preserve"> </w:t>
+      </w:r>
+      <w:r>
+        <w:rPr>
+          <w:rFonts w:hint="eastAsia"/>
+          <w:sz w:val="24"/>
+        </w:rPr>
+        <w:t>打卡时间在标准打卡时间上下浮动之外</w:t>
+      </w:r>
+      <w:commentRangeEnd w:id="56"/>
       <w:r>
         <w:rPr>
           <w:rStyle w:val="a7"/>
         </w:rPr>
-        <w:commentReference w:id="58"/>
-      </w:r>
-      <w:r>
-        <w:rPr>
-          <w:rFonts w:hint="eastAsia"/>
-          <w:sz w:val="24"/>
-        </w:rPr>
-        <w:t>，并且筛选出可疑数据，可疑数据包括：</w:t>
-      </w:r>
-    </w:p>
-    <w:p>
-      <w:pPr>
-        <w:jc w:val="left"/>
-        <w:rPr>
-          <w:sz w:val="24"/>
-        </w:rPr>
-      </w:pPr>
-      <w:r>
-        <w:rPr>
-          <w:rFonts w:hint="eastAsia"/>
-          <w:b/>
-          <w:sz w:val="24"/>
-        </w:rPr>
-        <w:tab/>
-      </w:r>
-      <w:r>
-        <w:rPr>
-          <w:rFonts w:hint="eastAsia"/>
-          <w:b/>
-          <w:sz w:val="24"/>
-        </w:rPr>
-        <w:tab/>
-      </w:r>
-      <w:r>
-        <w:rPr>
-          <w:rFonts w:hint="eastAsia"/>
-          <w:sz w:val="24"/>
-        </w:rPr>
-        <w:t>7</w:t>
-      </w:r>
-      <w:r>
-        <w:rPr>
-          <w:rFonts w:hint="eastAsia"/>
-          <w:sz w:val="24"/>
-        </w:rPr>
-        <w:t>.2.1.1</w:t>
-      </w:r>
-      <w:r>
-        <w:rPr>
-          <w:rFonts w:hint="eastAsia"/>
-          <w:sz w:val="24"/>
-        </w:rPr>
-        <w:t xml:space="preserve"> </w:t>
-      </w:r>
-      <w:r>
-        <w:rPr>
-          <w:rFonts w:hint="eastAsia"/>
-          <w:sz w:val="24"/>
-        </w:rPr>
-        <w:t>不符合班次安排的考勤数据</w:t>
-      </w:r>
-    </w:p>
-    <w:p>
-      <w:pPr>
-        <w:jc w:val="left"/>
-        <w:rPr>
-          <w:sz w:val="24"/>
-        </w:rPr>
-      </w:pPr>
-      <w:r>
-        <w:rPr>
-          <w:rFonts w:hint="eastAsia"/>
-          <w:sz w:val="24"/>
-        </w:rPr>
-        <w:tab/>
-      </w:r>
-      <w:r>
-        <w:rPr>
-          <w:rFonts w:hint="eastAsia"/>
-          <w:sz w:val="24"/>
-        </w:rPr>
-        <w:tab/>
-      </w:r>
-      <w:r>
-        <w:rPr>
-          <w:rFonts w:hint="eastAsia"/>
-          <w:sz w:val="24"/>
-          <w:highlight w:val="yellow"/>
-        </w:rPr>
-        <w:t>7</w:t>
-      </w:r>
-      <w:r>
-        <w:rPr>
-          <w:rFonts w:hint="eastAsia"/>
-          <w:sz w:val="24"/>
-          <w:highlight w:val="yellow"/>
-        </w:rPr>
-        <w:t xml:space="preserve">.2.1.2 </w:t>
-      </w:r>
-      <w:r>
-        <w:rPr>
-          <w:rFonts w:hint="eastAsia"/>
-          <w:sz w:val="24"/>
-          <w:highlight w:val="yellow"/>
-        </w:rPr>
-        <w:t>不符合正常上下班打卡</w:t>
-      </w:r>
-      <w:r>
-        <w:rPr>
-          <w:rFonts w:hint="eastAsia"/>
-          <w:sz w:val="24"/>
-          <w:highlight w:val="yellow"/>
-        </w:rPr>
-        <w:t>正常节奏</w:t>
-      </w:r>
-      <w:r>
-        <w:rPr>
-          <w:rFonts w:hint="eastAsia"/>
-          <w:sz w:val="24"/>
-          <w:highlight w:val="yellow"/>
-        </w:rPr>
-        <w:t>的考勤数据</w:t>
-      </w:r>
-    </w:p>
-    <w:p>
-      <w:pPr>
-        <w:jc w:val="left"/>
-        <w:rPr>
-          <w:sz w:val="24"/>
-        </w:rPr>
-      </w:pPr>
-      <w:r>
-        <w:rPr>
-          <w:rFonts w:hint="eastAsia"/>
-          <w:sz w:val="24"/>
-        </w:rPr>
-        <w:tab/>
-      </w:r>
-      <w:r>
-        <w:rPr>
-          <w:rFonts w:hint="eastAsia"/>
-          <w:sz w:val="24"/>
-        </w:rPr>
-        <w:tab/>
-      </w:r>
-      <w:r>
-        <w:rPr>
-          <w:rFonts w:hint="eastAsia"/>
-          <w:sz w:val="24"/>
-        </w:rPr>
-        <w:t>7</w:t>
-      </w:r>
-      <w:r>
-        <w:rPr>
-          <w:rFonts w:hint="eastAsia"/>
-          <w:sz w:val="24"/>
-        </w:rPr>
-        <w:t>.2.1.3</w:t>
-      </w:r>
-      <w:r>
-        <w:rPr>
-          <w:rFonts w:hint="eastAsia"/>
-          <w:sz w:val="24"/>
-        </w:rPr>
-        <w:t xml:space="preserve"> </w:t>
-      </w:r>
-      <w:r>
-        <w:rPr>
-          <w:rFonts w:hint="eastAsia"/>
-          <w:sz w:val="24"/>
-        </w:rPr>
-        <w:t>打卡时间在标准打卡时间上下浮动之外</w:t>
-      </w:r>
-      <w:commentRangeEnd w:id="57"/>
-      <w:r>
-        <w:rPr>
-          <w:rStyle w:val="a7"/>
-        </w:rPr>
-        <w:commentReference w:id="57"/>
+        <w:commentReference w:id="56"/>
       </w:r>
       <w:r>
         <w:rPr>
@@ -18157,7 +17975,7 @@
         </w:rPr>
         <w:t xml:space="preserve"> </w:t>
       </w:r>
-      <w:commentRangeStart w:id="59"/>
+      <w:commentRangeStart w:id="58"/>
       <w:r>
         <w:rPr>
           <w:rFonts w:hint="eastAsia"/>
@@ -18165,99 +17983,99 @@
         </w:rPr>
         <w:t>如果用户未对当天的异常进行完全处理，则无法进行下一天的数据正式录入。</w:t>
       </w:r>
-      <w:commentRangeEnd w:id="59"/>
+      <w:commentRangeEnd w:id="58"/>
       <w:r>
         <w:rPr>
           <w:rStyle w:val="a7"/>
         </w:rPr>
+        <w:commentReference w:id="58"/>
+      </w:r>
+    </w:p>
+    <w:p>
+      <w:pPr>
+        <w:jc w:val="left"/>
+        <w:rPr>
+          <w:sz w:val="24"/>
+        </w:rPr>
+      </w:pPr>
+      <w:r>
+        <w:rPr>
+          <w:rFonts w:hint="eastAsia"/>
+          <w:sz w:val="24"/>
+        </w:rPr>
+        <w:tab/>
+      </w:r>
+      <w:r>
+        <w:rPr>
+          <w:rFonts w:hint="eastAsia"/>
+          <w:sz w:val="24"/>
+        </w:rPr>
+        <w:t>7</w:t>
+      </w:r>
+      <w:r>
+        <w:rPr>
+          <w:rFonts w:hint="eastAsia"/>
+          <w:sz w:val="24"/>
+        </w:rPr>
+        <w:t>.2.4</w:t>
+      </w:r>
+      <w:r>
+        <w:rPr>
+          <w:rFonts w:hint="eastAsia"/>
+          <w:sz w:val="24"/>
+        </w:rPr>
+        <w:t xml:space="preserve"> </w:t>
+      </w:r>
+      <w:r>
+        <w:rPr>
+          <w:rFonts w:hint="eastAsia"/>
+          <w:sz w:val="24"/>
+        </w:rPr>
+        <w:t>如果存在异常数据，用户将通过邮件获得一个通知。</w:t>
+      </w:r>
+    </w:p>
+    <w:p>
+      <w:pPr>
+        <w:jc w:val="left"/>
+        <w:rPr>
+          <w:sz w:val="24"/>
+        </w:rPr>
+      </w:pPr>
+      <w:r>
+        <w:rPr>
+          <w:rFonts w:hint="eastAsia"/>
+          <w:sz w:val="24"/>
+        </w:rPr>
+        <w:t xml:space="preserve">     </w:t>
+      </w:r>
+      <w:r>
+        <w:rPr>
+          <w:rFonts w:hint="eastAsia"/>
+          <w:sz w:val="24"/>
+        </w:rPr>
+        <w:t>【设计通知内容】</w:t>
+      </w:r>
+    </w:p>
+    <w:p>
+      <w:pPr>
+        <w:jc w:val="left"/>
+        <w:rPr>
+          <w:b/>
+          <w:sz w:val="24"/>
+        </w:rPr>
+      </w:pPr>
+      <w:r>
+        <w:rPr>
+          <w:rFonts w:hint="eastAsia"/>
+          <w:noProof/>
+        </w:rPr>
+        <w:t xml:space="preserve">                                                                                                                                                                                                                                                                                 </w:t>
+      </w:r>
+      <w:r>
+        <w:rPr>
+          <w:rStyle w:val="a7"/>
+        </w:rPr>
         <w:commentReference w:id="59"/>
-      </w:r>
-    </w:p>
-    <w:p>
-      <w:pPr>
-        <w:jc w:val="left"/>
-        <w:rPr>
-          <w:sz w:val="24"/>
-        </w:rPr>
-      </w:pPr>
-      <w:r>
-        <w:rPr>
-          <w:rFonts w:hint="eastAsia"/>
-          <w:sz w:val="24"/>
-        </w:rPr>
-        <w:tab/>
-      </w:r>
-      <w:r>
-        <w:rPr>
-          <w:rFonts w:hint="eastAsia"/>
-          <w:sz w:val="24"/>
-        </w:rPr>
-        <w:t>7</w:t>
-      </w:r>
-      <w:r>
-        <w:rPr>
-          <w:rFonts w:hint="eastAsia"/>
-          <w:sz w:val="24"/>
-        </w:rPr>
-        <w:t>.2.4</w:t>
-      </w:r>
-      <w:r>
-        <w:rPr>
-          <w:rFonts w:hint="eastAsia"/>
-          <w:sz w:val="24"/>
-        </w:rPr>
-        <w:t xml:space="preserve"> </w:t>
-      </w:r>
-      <w:r>
-        <w:rPr>
-          <w:rFonts w:hint="eastAsia"/>
-          <w:sz w:val="24"/>
-        </w:rPr>
-        <w:t>如果存在异常数据，用户将通过邮件获得一个通知。</w:t>
-      </w:r>
-    </w:p>
-    <w:p>
-      <w:pPr>
-        <w:jc w:val="left"/>
-        <w:rPr>
-          <w:sz w:val="24"/>
-        </w:rPr>
-      </w:pPr>
-      <w:r>
-        <w:rPr>
-          <w:rFonts w:hint="eastAsia"/>
-          <w:sz w:val="24"/>
-        </w:rPr>
-        <w:t xml:space="preserve">     </w:t>
-      </w:r>
-      <w:r>
-        <w:rPr>
-          <w:rFonts w:hint="eastAsia"/>
-          <w:sz w:val="24"/>
-        </w:rPr>
-        <w:t>【设计通知内容】</w:t>
-      </w:r>
-    </w:p>
-    <w:p>
-      <w:pPr>
-        <w:jc w:val="left"/>
-        <w:rPr>
-          <w:b/>
-          <w:sz w:val="24"/>
-        </w:rPr>
-      </w:pPr>
-      <w:r>
-        <w:rPr>
-          <w:rFonts w:hint="eastAsia"/>
-          <w:noProof/>
-        </w:rPr>
-        <w:t xml:space="preserve">                                                                                                                                                                                                                                                                                 </w:t>
-      </w:r>
-      <w:r>
-        <w:rPr>
-          <w:rStyle w:val="a7"/>
-        </w:rPr>
-        <w:commentReference w:id="60"/>
       </w:r>
     </w:p>
     <w:p>
@@ -18278,7 +18096,7 @@
           <w:sz w:val="24"/>
         </w:rPr>
       </w:pPr>
-      <w:bookmarkStart w:id="61" w:name="_Toc460851255"/>
+      <w:bookmarkStart w:id="60" w:name="_Toc460851255"/>
       <w:r>
         <w:rPr>
           <w:rFonts w:hint="eastAsia"/>
@@ -18315,7 +18133,7 @@
         </w:rPr>
         <w:t>管理</w:t>
       </w:r>
-      <w:bookmarkEnd w:id="61"/>
+      <w:bookmarkEnd w:id="60"/>
     </w:p>
     <w:p>
       <w:pPr>
@@ -18716,28 +18534,28 @@
         </w:rPr>
         <w:t>缺勤</w:t>
       </w:r>
+      <w:commentRangeStart w:id="61"/>
+      <w:r>
+        <w:rPr>
+          <w:rFonts w:hint="eastAsia"/>
+          <w:sz w:val="24"/>
+        </w:rPr>
+        <w:t>的小时或</w:t>
+      </w:r>
       <w:commentRangeStart w:id="62"/>
       <w:r>
         <w:rPr>
           <w:rFonts w:hint="eastAsia"/>
           <w:sz w:val="24"/>
         </w:rPr>
-        <w:t>的小时或</w:t>
-      </w:r>
-      <w:commentRangeStart w:id="63"/>
-      <w:r>
-        <w:rPr>
-          <w:rFonts w:hint="eastAsia"/>
-          <w:sz w:val="24"/>
-        </w:rPr>
         <w:t>天长</w:t>
       </w:r>
-      <w:commentRangeEnd w:id="63"/>
+      <w:commentRangeEnd w:id="62"/>
       <w:r>
         <w:rPr>
           <w:rStyle w:val="a7"/>
         </w:rPr>
-        <w:commentReference w:id="63"/>
+        <w:commentReference w:id="62"/>
       </w:r>
       <w:r>
         <w:rPr>
@@ -18746,7 +18564,7 @@
         </w:rPr>
         <w:t>。</w:t>
       </w:r>
-      <w:commentRangeEnd w:id="62"/>
+      <w:commentRangeEnd w:id="61"/>
       <w:r>
         <w:rPr>
           <w:rFonts w:hint="eastAsia"/>
@@ -18779,7 +18597,7 @@
         <w:rPr>
           <w:rStyle w:val="a7"/>
         </w:rPr>
-        <w:commentReference w:id="62"/>
+        <w:commentReference w:id="61"/>
       </w:r>
     </w:p>
     <w:p>
@@ -18953,10 +18771,8 @@
           <w:color w:val="4F81BD" w:themeColor="accent1"/>
           <w:sz w:val="24"/>
         </w:rPr>
-        <w:t>.</w:t>
-      </w:r>
-      <w:proofErr w:type="spellStart"/>
-      <w:proofErr w:type="gramStart"/>
+        <w:t>.vsd</w:t>
+      </w:r>
       <w:r>
         <w:rPr>
           <w:rFonts w:hint="eastAsia"/>
@@ -18964,9 +18780,8 @@
           <w:color w:val="4F81BD" w:themeColor="accent1"/>
           <w:sz w:val="24"/>
         </w:rPr>
-        <w:t>vsd</w:t>
-      </w:r>
-      <w:proofErr w:type="spellEnd"/>
+        <w:t>-</w:t>
+      </w:r>
       <w:r>
         <w:rPr>
           <w:rFonts w:hint="eastAsia"/>
@@ -18974,7 +18789,7 @@
           <w:color w:val="4F81BD" w:themeColor="accent1"/>
           <w:sz w:val="24"/>
         </w:rPr>
-        <w:t>-</w:t>
+        <w:t>缺勤</w:t>
       </w:r>
       <w:r>
         <w:rPr>
@@ -18983,18 +18798,8 @@
           <w:color w:val="4F81BD" w:themeColor="accent1"/>
           <w:sz w:val="24"/>
         </w:rPr>
-        <w:t>缺勤</w:t>
-      </w:r>
-      <w:r>
-        <w:rPr>
-          <w:rFonts w:hint="eastAsia"/>
-          <w:i/>
-          <w:color w:val="4F81BD" w:themeColor="accent1"/>
-          <w:sz w:val="24"/>
-        </w:rPr>
         <w:t>、加班数据导入逻辑</w:t>
       </w:r>
-      <w:proofErr w:type="gramEnd"/>
     </w:p>
     <w:p>
       <w:pPr>
@@ -19068,7 +18873,7 @@
           <w:sz w:val="24"/>
         </w:rPr>
       </w:pPr>
-      <w:bookmarkStart w:id="64" w:name="_Toc460851256"/>
+      <w:bookmarkStart w:id="63" w:name="_Toc460851256"/>
       <w:r>
         <w:rPr>
           <w:rFonts w:hint="eastAsia"/>
@@ -19105,7 +18910,7 @@
         </w:rPr>
         <w:t>管理</w:t>
       </w:r>
-      <w:bookmarkEnd w:id="64"/>
+      <w:bookmarkEnd w:id="63"/>
     </w:p>
     <w:p>
       <w:pPr>
@@ -19484,28 +19289,28 @@
         </w:rPr>
         <w:t>加班</w:t>
       </w:r>
+      <w:commentRangeStart w:id="64"/>
+      <w:r>
+        <w:rPr>
+          <w:rFonts w:hint="eastAsia"/>
+          <w:sz w:val="24"/>
+        </w:rPr>
+        <w:t>的小时或</w:t>
+      </w:r>
       <w:commentRangeStart w:id="65"/>
       <w:r>
         <w:rPr>
           <w:rFonts w:hint="eastAsia"/>
           <w:sz w:val="24"/>
         </w:rPr>
-        <w:t>的小时或</w:t>
-      </w:r>
-      <w:commentRangeStart w:id="66"/>
-      <w:r>
-        <w:rPr>
-          <w:rFonts w:hint="eastAsia"/>
-          <w:sz w:val="24"/>
-        </w:rPr>
         <w:t>天长</w:t>
       </w:r>
-      <w:commentRangeEnd w:id="66"/>
+      <w:commentRangeEnd w:id="65"/>
       <w:r>
         <w:rPr>
           <w:rStyle w:val="a7"/>
         </w:rPr>
-        <w:commentReference w:id="66"/>
+        <w:commentReference w:id="65"/>
       </w:r>
       <w:r>
         <w:rPr>
@@ -19514,7 +19319,7 @@
         </w:rPr>
         <w:t>。</w:t>
       </w:r>
-      <w:commentRangeEnd w:id="65"/>
+      <w:commentRangeEnd w:id="64"/>
       <w:r>
         <w:rPr>
           <w:rFonts w:hint="eastAsia"/>
@@ -19526,7 +19331,7 @@
         <w:rPr>
           <w:rStyle w:val="a7"/>
         </w:rPr>
-        <w:commentReference w:id="65"/>
+        <w:commentReference w:id="64"/>
       </w:r>
     </w:p>
     <w:p>
@@ -19677,10 +19482,8 @@
           <w:color w:val="4F81BD" w:themeColor="accent1"/>
           <w:sz w:val="24"/>
         </w:rPr>
-        <w:t>.</w:t>
-      </w:r>
-      <w:proofErr w:type="spellStart"/>
-      <w:proofErr w:type="gramStart"/>
+        <w:t>.vsd</w:t>
+      </w:r>
       <w:r>
         <w:rPr>
           <w:rFonts w:hint="eastAsia"/>
@@ -19688,9 +19491,8 @@
           <w:color w:val="4F81BD" w:themeColor="accent1"/>
           <w:sz w:val="24"/>
         </w:rPr>
-        <w:t>vsd</w:t>
-      </w:r>
-      <w:proofErr w:type="spellEnd"/>
+        <w:t>-</w:t>
+      </w:r>
       <w:r>
         <w:rPr>
           <w:rFonts w:hint="eastAsia"/>
@@ -19698,7 +19500,7 @@
           <w:color w:val="4F81BD" w:themeColor="accent1"/>
           <w:sz w:val="24"/>
         </w:rPr>
-        <w:t>-</w:t>
+        <w:t>缺勤</w:t>
       </w:r>
       <w:r>
         <w:rPr>
@@ -19707,18 +19509,8 @@
           <w:color w:val="4F81BD" w:themeColor="accent1"/>
           <w:sz w:val="24"/>
         </w:rPr>
-        <w:t>缺勤</w:t>
-      </w:r>
-      <w:r>
-        <w:rPr>
-          <w:rFonts w:hint="eastAsia"/>
-          <w:i/>
-          <w:color w:val="4F81BD" w:themeColor="accent1"/>
-          <w:sz w:val="24"/>
-        </w:rPr>
         <w:t>、加班数据导入逻辑</w:t>
       </w:r>
-      <w:proofErr w:type="gramEnd"/>
     </w:p>
     <w:p>
       <w:pPr>
@@ -19748,7 +19540,7 @@
           <w:sz w:val="24"/>
         </w:rPr>
       </w:pPr>
-      <w:bookmarkStart w:id="67" w:name="_Toc460851257"/>
+      <w:bookmarkStart w:id="66" w:name="_Toc460851257"/>
       <w:r>
         <w:rPr>
           <w:rFonts w:hint="eastAsia"/>
@@ -19803,7 +19595,7 @@
         </w:rPr>
         <w:t>管理</w:t>
       </w:r>
-      <w:bookmarkEnd w:id="67"/>
+      <w:bookmarkEnd w:id="66"/>
     </w:p>
     <w:p>
       <w:pPr>
@@ -20182,7 +19974,7 @@
           <w:sz w:val="24"/>
         </w:rPr>
       </w:pPr>
-      <w:bookmarkStart w:id="68" w:name="_Toc460851258"/>
+      <w:bookmarkStart w:id="67" w:name="_Toc460851258"/>
       <w:r>
         <w:rPr>
           <w:rFonts w:hint="eastAsia"/>
@@ -20219,7 +20011,7 @@
         </w:rPr>
         <w:t>管理</w:t>
       </w:r>
-      <w:bookmarkEnd w:id="68"/>
+      <w:bookmarkEnd w:id="67"/>
     </w:p>
     <w:p/>
     <w:p>
@@ -20842,7 +20634,6 @@
                 <w:sz w:val="24"/>
               </w:rPr>
             </w:pPr>
-            <w:proofErr w:type="gramStart"/>
             <w:r>
               <w:rPr>
                 <w:rFonts w:hint="eastAsia"/>
@@ -20850,7 +20641,6 @@
               </w:rPr>
               <w:t>一</w:t>
             </w:r>
-            <w:proofErr w:type="gramEnd"/>
           </w:p>
         </w:tc>
         <w:tc>
@@ -21624,7 +21414,7 @@
           <w:sz w:val="24"/>
         </w:rPr>
       </w:pPr>
-      <w:bookmarkStart w:id="69" w:name="_Toc460851259"/>
+      <w:bookmarkStart w:id="68" w:name="_Toc460851259"/>
       <w:r>
         <w:rPr>
           <w:rFonts w:hint="eastAsia"/>
@@ -21661,7 +21451,7 @@
         </w:rPr>
         <w:t>加班计算模板</w:t>
       </w:r>
-      <w:bookmarkEnd w:id="69"/>
+      <w:bookmarkEnd w:id="68"/>
     </w:p>
     <w:p>
       <w:pPr>
@@ -21827,7 +21617,7 @@
           <w:sz w:val="40"/>
         </w:rPr>
       </w:pPr>
-      <w:bookmarkStart w:id="70" w:name="_Toc460851260"/>
+      <w:bookmarkStart w:id="69" w:name="_Toc460851260"/>
       <w:r>
         <w:rPr>
           <w:rFonts w:hint="eastAsia"/>
@@ -21836,7 +21626,7 @@
         </w:rPr>
         <w:t>开发设计</w:t>
       </w:r>
-      <w:bookmarkEnd w:id="70"/>
+      <w:bookmarkEnd w:id="69"/>
     </w:p>
     <w:p>
       <w:pPr>
@@ -21853,34 +21643,16 @@
           <w:sz w:val="28"/>
         </w:rPr>
       </w:pPr>
-      <w:bookmarkStart w:id="71" w:name="_Toc460851261"/>
+      <w:bookmarkStart w:id="70" w:name="_Toc460851261"/>
       <w:r>
         <w:rPr>
           <w:rFonts w:hint="eastAsia"/>
           <w:b/>
           <w:sz w:val="28"/>
         </w:rPr>
-        <w:t>技术</w:t>
-      </w:r>
-      <w:proofErr w:type="gramStart"/>
-      <w:r>
-        <w:rPr>
-          <w:rFonts w:hint="eastAsia"/>
-          <w:b/>
-          <w:sz w:val="28"/>
-        </w:rPr>
-        <w:t>栈</w:t>
-      </w:r>
-      <w:proofErr w:type="gramEnd"/>
-      <w:r>
-        <w:rPr>
-          <w:rFonts w:hint="eastAsia"/>
-          <w:b/>
-          <w:sz w:val="28"/>
-        </w:rPr>
-        <w:t>说明</w:t>
-      </w:r>
-      <w:bookmarkEnd w:id="71"/>
+        <w:t>技术栈说明</w:t>
+      </w:r>
+      <w:bookmarkEnd w:id="70"/>
     </w:p>
     <w:p>
       <w:pPr>
@@ -21932,20 +21704,8 @@
           <w:sz w:val="24"/>
           <w:szCs w:val="24"/>
         </w:rPr>
-        <w:t>V1.</w:t>
-      </w:r>
-      <w:proofErr w:type="gramStart"/>
-      <w:r>
-        <w:rPr>
-          <w:rFonts w:hint="eastAsia"/>
-          <w:i/>
-          <w:color w:val="4F81BD" w:themeColor="accent1"/>
-          <w:sz w:val="24"/>
-          <w:szCs w:val="24"/>
-        </w:rPr>
-        <w:t>xlsx</w:t>
-      </w:r>
-      <w:proofErr w:type="gramEnd"/>
+        <w:t>V1.xlsx</w:t>
+      </w:r>
     </w:p>
     <w:p>
       <w:pPr>
@@ -21962,7 +21722,7 @@
           <w:sz w:val="28"/>
         </w:rPr>
       </w:pPr>
-      <w:bookmarkStart w:id="72" w:name="_Toc460851262"/>
+      <w:bookmarkStart w:id="71" w:name="_Toc460851262"/>
       <w:r>
         <w:rPr>
           <w:rFonts w:hint="eastAsia"/>
@@ -21971,7 +21731,7 @@
         </w:rPr>
         <w:t>开发人员</w:t>
       </w:r>
-      <w:bookmarkEnd w:id="72"/>
+      <w:bookmarkEnd w:id="71"/>
     </w:p>
     <w:p>
       <w:pPr>
@@ -22003,20 +21763,8 @@
           <w:sz w:val="24"/>
           <w:szCs w:val="24"/>
         </w:rPr>
-        <w:t>V1.</w:t>
-      </w:r>
-      <w:proofErr w:type="gramStart"/>
-      <w:r>
-        <w:rPr>
-          <w:rFonts w:hint="eastAsia"/>
-          <w:i/>
-          <w:color w:val="4F81BD" w:themeColor="accent1"/>
-          <w:sz w:val="24"/>
-          <w:szCs w:val="24"/>
-        </w:rPr>
-        <w:t>xlsx</w:t>
-      </w:r>
-      <w:proofErr w:type="gramEnd"/>
+        <w:t>V1.xlsx</w:t>
+      </w:r>
     </w:p>
     <w:p>
       <w:pPr>
@@ -22033,7 +21781,7 @@
           <w:sz w:val="28"/>
         </w:rPr>
       </w:pPr>
-      <w:bookmarkStart w:id="73" w:name="_Toc460851263"/>
+      <w:bookmarkStart w:id="72" w:name="_Toc460851263"/>
       <w:r>
         <w:rPr>
           <w:rFonts w:hint="eastAsia"/>
@@ -22058,7 +21806,7 @@
         </w:rPr>
         <w:t>数据库表</w:t>
       </w:r>
-      <w:bookmarkEnd w:id="73"/>
+      <w:bookmarkEnd w:id="72"/>
     </w:p>
     <w:p>
       <w:pPr>
@@ -22075,7 +21823,7 @@
           <w:sz w:val="28"/>
         </w:rPr>
       </w:pPr>
-      <w:bookmarkStart w:id="74" w:name="_Toc460851264"/>
+      <w:bookmarkStart w:id="73" w:name="_Toc460851264"/>
       <w:r>
         <w:rPr>
           <w:rFonts w:hint="eastAsia"/>
@@ -22084,7 +21832,7 @@
         </w:rPr>
         <w:t>数据数据库表</w:t>
       </w:r>
-      <w:bookmarkEnd w:id="74"/>
+      <w:bookmarkEnd w:id="73"/>
     </w:p>
     <w:p>
       <w:pPr>
@@ -22097,7 +21845,7 @@
           <w:szCs w:val="26"/>
         </w:rPr>
       </w:pPr>
-      <w:bookmarkStart w:id="75" w:name="_Toc460851265"/>
+      <w:bookmarkStart w:id="74" w:name="_Toc460851265"/>
       <w:r>
         <w:rPr>
           <w:sz w:val="26"/>
@@ -22121,7 +21869,7 @@
         </w:rPr>
         <w:t>员工</w:t>
       </w:r>
-      <w:bookmarkEnd w:id="75"/>
+      <w:bookmarkEnd w:id="74"/>
     </w:p>
     <w:p>
       <w:pPr>
@@ -22134,7 +21882,7 @@
           <w:szCs w:val="26"/>
         </w:rPr>
       </w:pPr>
-      <w:bookmarkStart w:id="76" w:name="_Toc460851266"/>
+      <w:bookmarkStart w:id="75" w:name="_Toc460851266"/>
       <w:r>
         <w:rPr>
           <w:rFonts w:hint="eastAsia"/>
@@ -22151,7 +21899,7 @@
         </w:rPr>
         <w:t>：公司</w:t>
       </w:r>
-      <w:bookmarkEnd w:id="76"/>
+      <w:bookmarkEnd w:id="75"/>
     </w:p>
     <w:p>
       <w:pPr>
@@ -22164,7 +21912,7 @@
           <w:szCs w:val="26"/>
         </w:rPr>
       </w:pPr>
-      <w:bookmarkStart w:id="77" w:name="_Toc460851267"/>
+      <w:bookmarkStart w:id="76" w:name="_Toc460851267"/>
       <w:r>
         <w:rPr>
           <w:rFonts w:hint="eastAsia"/>
@@ -22181,7 +21929,7 @@
         </w:rPr>
         <w:t>：部门</w:t>
       </w:r>
-      <w:bookmarkEnd w:id="77"/>
+      <w:bookmarkEnd w:id="76"/>
     </w:p>
     <w:p>
       <w:pPr>
@@ -22194,8 +21942,7 @@
           <w:szCs w:val="26"/>
         </w:rPr>
       </w:pPr>
-      <w:bookmarkStart w:id="78" w:name="_Toc460851268"/>
-      <w:proofErr w:type="spellStart"/>
+      <w:bookmarkStart w:id="77" w:name="_Toc460851268"/>
       <w:r>
         <w:rPr>
           <w:rFonts w:hint="eastAsia"/>
@@ -22204,7 +21951,6 @@
         </w:rPr>
         <w:t>JobTitle</w:t>
       </w:r>
-      <w:proofErr w:type="spellEnd"/>
       <w:r>
         <w:rPr>
           <w:rFonts w:hint="eastAsia"/>
@@ -22213,7 +21959,7 @@
         </w:rPr>
         <w:t>：职位</w:t>
       </w:r>
-      <w:bookmarkEnd w:id="78"/>
+      <w:bookmarkEnd w:id="77"/>
     </w:p>
     <w:p>
       <w:pPr>
@@ -22226,8 +21972,7 @@
           <w:szCs w:val="26"/>
         </w:rPr>
       </w:pPr>
-      <w:bookmarkStart w:id="79" w:name="_Toc460851269"/>
-      <w:proofErr w:type="spellStart"/>
+      <w:bookmarkStart w:id="78" w:name="_Toc460851269"/>
       <w:r>
         <w:rPr>
           <w:sz w:val="26"/>
@@ -22235,7 +21980,6 @@
         </w:rPr>
         <w:t>JobCertificate</w:t>
       </w:r>
-      <w:proofErr w:type="spellEnd"/>
       <w:r>
         <w:rPr>
           <w:rFonts w:hint="eastAsia"/>
@@ -22244,7 +21988,7 @@
         </w:rPr>
         <w:t>：职位所需证照</w:t>
       </w:r>
-      <w:bookmarkEnd w:id="79"/>
+      <w:bookmarkEnd w:id="78"/>
     </w:p>
     <w:p>
       <w:pPr>
@@ -22257,41 +22001,59 @@
           <w:szCs w:val="26"/>
         </w:rPr>
       </w:pPr>
-      <w:bookmarkStart w:id="80" w:name="_Toc460851270"/>
-      <w:proofErr w:type="spellStart"/>
+      <w:bookmarkStart w:id="79" w:name="_Toc460851270"/>
       <w:r>
         <w:rPr>
           <w:rFonts w:hint="eastAsia"/>
           <w:sz w:val="26"/>
           <w:szCs w:val="26"/>
         </w:rPr>
-        <w:t>Staf</w:t>
-      </w:r>
-      <w:proofErr w:type="gramStart"/>
-      <w:r>
-        <w:rPr>
-          <w:rFonts w:hint="eastAsia"/>
+        <w:t>StaffType</w:t>
+      </w:r>
+      <w:r>
+        <w:rPr>
           <w:sz w:val="26"/>
           <w:szCs w:val="26"/>
         </w:rPr>
-        <w:t>fType</w:t>
-      </w:r>
-      <w:proofErr w:type="spellEnd"/>
-      <w:proofErr w:type="gramEnd"/>
-      <w:r>
-        <w:rPr>
+        <w:t xml:space="preserve">: </w:t>
+      </w:r>
+      <w:r>
+        <w:rPr>
+          <w:rFonts w:hint="eastAsia"/>
           <w:sz w:val="26"/>
           <w:szCs w:val="26"/>
         </w:rPr>
-        <w:t xml:space="preserve">: </w:t>
-      </w:r>
-      <w:r>
-        <w:rPr>
-          <w:rFonts w:hint="eastAsia"/>
+        <w:t>员工类型</w:t>
+      </w:r>
+      <w:bookmarkEnd w:id="79"/>
+    </w:p>
+    <w:p>
+      <w:pPr>
+        <w:pStyle w:val="a3"/>
+        <w:ind w:left="360" w:firstLineChars="0" w:firstLine="0"/>
+        <w:jc w:val="left"/>
+        <w:outlineLvl w:val="1"/>
+        <w:rPr>
           <w:sz w:val="26"/>
           <w:szCs w:val="26"/>
         </w:rPr>
-        <w:t>员工类型</w:t>
+      </w:pPr>
+      <w:bookmarkStart w:id="80" w:name="_Toc460851271"/>
+      <w:r>
+        <w:rPr>
+          <w:rFonts w:hint="eastAsia"/>
+          <w:sz w:val="26"/>
+          <w:szCs w:val="26"/>
+        </w:rPr>
+        <w:t xml:space="preserve">InSureType: </w:t>
+      </w:r>
+      <w:r>
+        <w:rPr>
+          <w:rFonts w:hint="eastAsia"/>
+          <w:sz w:val="26"/>
+          <w:szCs w:val="26"/>
+        </w:rPr>
+        <w:t>保险类型</w:t>
       </w:r>
       <w:bookmarkEnd w:id="80"/>
     </w:p>
@@ -22306,34 +22068,54 @@
           <w:szCs w:val="26"/>
         </w:rPr>
       </w:pPr>
-      <w:bookmarkStart w:id="81" w:name="_Toc460851271"/>
-      <w:proofErr w:type="spellStart"/>
+      <w:bookmarkStart w:id="81" w:name="_Toc460851272"/>
       <w:r>
         <w:rPr>
           <w:rFonts w:hint="eastAsia"/>
           <w:sz w:val="26"/>
           <w:szCs w:val="26"/>
         </w:rPr>
-        <w:t>InSureType</w:t>
-      </w:r>
-      <w:proofErr w:type="spellEnd"/>
+        <w:t>ResignType</w:t>
+      </w:r>
       <w:r>
         <w:rPr>
           <w:rFonts w:hint="eastAsia"/>
           <w:sz w:val="26"/>
           <w:szCs w:val="26"/>
         </w:rPr>
-        <w:t xml:space="preserve">: </w:t>
-      </w:r>
-      <w:r>
-        <w:rPr>
-          <w:rFonts w:hint="eastAsia"/>
+        <w:t>：离职原因类型</w:t>
+      </w:r>
+      <w:bookmarkEnd w:id="81"/>
+    </w:p>
+    <w:p>
+      <w:pPr>
+        <w:pStyle w:val="a3"/>
+        <w:ind w:left="360" w:firstLineChars="0" w:firstLine="0"/>
+        <w:jc w:val="left"/>
+        <w:outlineLvl w:val="1"/>
+        <w:rPr>
           <w:sz w:val="26"/>
           <w:szCs w:val="26"/>
         </w:rPr>
-        <w:t>保险类型</w:t>
-      </w:r>
-      <w:bookmarkEnd w:id="81"/>
+      </w:pPr>
+      <w:bookmarkStart w:id="82" w:name="_Toc460851273"/>
+      <w:r>
+        <w:rPr>
+          <w:rFonts w:hint="eastAsia"/>
+          <w:sz w:val="26"/>
+          <w:szCs w:val="26"/>
+        </w:rPr>
+        <w:t xml:space="preserve">ResignRecord: </w:t>
+      </w:r>
+      <w:r>
+        <w:rPr>
+          <w:rFonts w:hint="eastAsia"/>
+          <w:sz w:val="26"/>
+          <w:szCs w:val="26"/>
+        </w:rPr>
+        <w:t>离职记录</w:t>
+      </w:r>
+      <w:bookmarkEnd w:id="82"/>
     </w:p>
     <w:p>
       <w:pPr>
@@ -22346,26 +22128,32 @@
           <w:szCs w:val="26"/>
         </w:rPr>
       </w:pPr>
-      <w:bookmarkStart w:id="82" w:name="_Toc460851272"/>
-      <w:proofErr w:type="spellStart"/>
+      <w:bookmarkStart w:id="83" w:name="_Toc460851274"/>
       <w:r>
         <w:rPr>
           <w:rFonts w:hint="eastAsia"/>
           <w:sz w:val="26"/>
           <w:szCs w:val="26"/>
         </w:rPr>
-        <w:t>ResignType</w:t>
-      </w:r>
-      <w:proofErr w:type="spellEnd"/>
+        <w:t>AbsenceType</w:t>
+      </w:r>
       <w:r>
         <w:rPr>
           <w:rFonts w:hint="eastAsia"/>
           <w:sz w:val="26"/>
           <w:szCs w:val="26"/>
         </w:rPr>
-        <w:t>：离职原因类型</w:t>
-      </w:r>
-      <w:bookmarkEnd w:id="82"/>
+        <w:t>：</w:t>
+      </w:r>
+      <w:r>
+        <w:rPr>
+          <w:rFonts w:hint="eastAsia"/>
+          <w:sz w:val="26"/>
+          <w:szCs w:val="26"/>
+        </w:rPr>
+        <w:t>缺勤原因类型</w:t>
+      </w:r>
+      <w:bookmarkEnd w:id="83"/>
     </w:p>
     <w:p>
       <w:pPr>
@@ -22378,34 +22166,54 @@
           <w:szCs w:val="26"/>
         </w:rPr>
       </w:pPr>
-      <w:bookmarkStart w:id="83" w:name="_Toc460851273"/>
-      <w:proofErr w:type="spellStart"/>
+      <w:bookmarkStart w:id="84" w:name="_Toc460851275"/>
       <w:r>
         <w:rPr>
           <w:rFonts w:hint="eastAsia"/>
           <w:sz w:val="26"/>
           <w:szCs w:val="26"/>
         </w:rPr>
-        <w:t>ResignRecord</w:t>
-      </w:r>
-      <w:proofErr w:type="spellEnd"/>
+        <w:t>AbsenceRecord</w:t>
+      </w:r>
       <w:r>
         <w:rPr>
           <w:rFonts w:hint="eastAsia"/>
           <w:sz w:val="26"/>
           <w:szCs w:val="26"/>
         </w:rPr>
-        <w:t xml:space="preserve">: </w:t>
-      </w:r>
-      <w:r>
-        <w:rPr>
-          <w:rFonts w:hint="eastAsia"/>
+        <w:t>：离职记录</w:t>
+      </w:r>
+      <w:bookmarkEnd w:id="84"/>
+    </w:p>
+    <w:p>
+      <w:pPr>
+        <w:pStyle w:val="a3"/>
+        <w:ind w:left="360" w:firstLineChars="0" w:firstLine="0"/>
+        <w:jc w:val="left"/>
+        <w:outlineLvl w:val="1"/>
+        <w:rPr>
           <w:sz w:val="26"/>
           <w:szCs w:val="26"/>
         </w:rPr>
-        <w:t>离职记录</w:t>
-      </w:r>
-      <w:bookmarkEnd w:id="83"/>
+      </w:pPr>
+      <w:bookmarkStart w:id="85" w:name="_Toc460851276"/>
+      <w:r>
+        <w:rPr>
+          <w:rFonts w:hint="eastAsia"/>
+          <w:sz w:val="26"/>
+          <w:szCs w:val="26"/>
+        </w:rPr>
+        <w:t>Attachment</w:t>
+      </w:r>
+      <w:r>
+        <w:rPr>
+          <w:rFonts w:hint="eastAsia"/>
+          <w:sz w:val="26"/>
+          <w:szCs w:val="26"/>
+        </w:rPr>
+        <w:t>：附件</w:t>
+      </w:r>
+      <w:bookmarkEnd w:id="85"/>
     </w:p>
     <w:p>
       <w:pPr>
@@ -22418,34 +22226,54 @@
           <w:szCs w:val="26"/>
         </w:rPr>
       </w:pPr>
-      <w:bookmarkStart w:id="84" w:name="_Toc460851274"/>
-      <w:proofErr w:type="spellStart"/>
+      <w:bookmarkStart w:id="86" w:name="_Toc460851277"/>
       <w:r>
         <w:rPr>
           <w:rFonts w:hint="eastAsia"/>
           <w:sz w:val="26"/>
           <w:szCs w:val="26"/>
         </w:rPr>
-        <w:t>AbsenceType</w:t>
-      </w:r>
-      <w:proofErr w:type="spellEnd"/>
+        <w:t>AttendanceRecordCal</w:t>
+      </w:r>
       <w:r>
         <w:rPr>
           <w:rFonts w:hint="eastAsia"/>
           <w:sz w:val="26"/>
           <w:szCs w:val="26"/>
         </w:rPr>
-        <w:t>：</w:t>
-      </w:r>
-      <w:r>
-        <w:rPr>
-          <w:rFonts w:hint="eastAsia"/>
+        <w:t>：考勤统计记录</w:t>
+      </w:r>
+      <w:bookmarkEnd w:id="86"/>
+    </w:p>
+    <w:p>
+      <w:pPr>
+        <w:pStyle w:val="a3"/>
+        <w:ind w:left="360" w:firstLineChars="0" w:firstLine="0"/>
+        <w:jc w:val="left"/>
+        <w:outlineLvl w:val="1"/>
+        <w:rPr>
           <w:sz w:val="26"/>
           <w:szCs w:val="26"/>
         </w:rPr>
-        <w:t>缺勤原因类型</w:t>
-      </w:r>
-      <w:bookmarkEnd w:id="84"/>
+      </w:pPr>
+      <w:bookmarkStart w:id="87" w:name="_Toc460851278"/>
+      <w:r>
+        <w:rPr>
+          <w:rFonts w:hint="eastAsia"/>
+          <w:sz w:val="26"/>
+          <w:szCs w:val="26"/>
+        </w:rPr>
+        <w:t>AttendanceRecordDetail</w:t>
+      </w:r>
+      <w:r>
+        <w:rPr>
+          <w:rFonts w:hint="eastAsia"/>
+          <w:sz w:val="26"/>
+          <w:szCs w:val="26"/>
+        </w:rPr>
+        <w:t>：考勤详细记录</w:t>
+      </w:r>
+      <w:bookmarkEnd w:id="87"/>
     </w:p>
     <w:p>
       <w:pPr>
@@ -22458,26 +22286,24 @@
           <w:szCs w:val="26"/>
         </w:rPr>
       </w:pPr>
-      <w:bookmarkStart w:id="85" w:name="_Toc460851275"/>
-      <w:proofErr w:type="spellStart"/>
+      <w:bookmarkStart w:id="88" w:name="_Toc460851279"/>
       <w:r>
         <w:rPr>
           <w:rFonts w:hint="eastAsia"/>
           <w:sz w:val="26"/>
           <w:szCs w:val="26"/>
         </w:rPr>
-        <w:t>AbsenceRecord</w:t>
-      </w:r>
-      <w:proofErr w:type="spellEnd"/>
+        <w:t>BankCard</w:t>
+      </w:r>
       <w:r>
         <w:rPr>
           <w:rFonts w:hint="eastAsia"/>
           <w:sz w:val="26"/>
           <w:szCs w:val="26"/>
         </w:rPr>
-        <w:t>：离职记录</w:t>
-      </w:r>
-      <w:bookmarkEnd w:id="85"/>
+        <w:t>：银行卡</w:t>
+      </w:r>
+      <w:bookmarkEnd w:id="88"/>
     </w:p>
     <w:p>
       <w:pPr>
@@ -22490,14 +22316,14 @@
           <w:szCs w:val="26"/>
         </w:rPr>
       </w:pPr>
-      <w:bookmarkStart w:id="86" w:name="_Toc460851276"/>
+      <w:bookmarkStart w:id="89" w:name="_Toc460851280"/>
       <w:r>
         <w:rPr>
           <w:rFonts w:hint="eastAsia"/>
           <w:sz w:val="26"/>
           <w:szCs w:val="26"/>
         </w:rPr>
-        <w:t>Attachment</w:t>
+        <w:t>Certificate</w:t>
       </w:r>
       <w:r>
         <w:rPr>
@@ -22505,9 +22331,9 @@
           <w:sz w:val="26"/>
           <w:szCs w:val="26"/>
         </w:rPr>
-        <w:t>：附件</w:t>
-      </w:r>
-      <w:bookmarkEnd w:id="86"/>
+        <w:t>：证照</w:t>
+      </w:r>
+      <w:bookmarkEnd w:id="89"/>
     </w:p>
     <w:p>
       <w:pPr>
@@ -22520,26 +22346,25 @@
           <w:szCs w:val="26"/>
         </w:rPr>
       </w:pPr>
-      <w:bookmarkStart w:id="87" w:name="_Toc460851277"/>
-      <w:proofErr w:type="spellStart"/>
+      <w:bookmarkStart w:id="90" w:name="_Toc460851281"/>
       <w:r>
         <w:rPr>
           <w:rFonts w:hint="eastAsia"/>
           <w:sz w:val="26"/>
           <w:szCs w:val="26"/>
         </w:rPr>
-        <w:t>AttendanceRecordCal</w:t>
-      </w:r>
-      <w:proofErr w:type="spellEnd"/>
+        <w:lastRenderedPageBreak/>
+        <w:t>CertificateType</w:t>
+      </w:r>
       <w:r>
         <w:rPr>
           <w:rFonts w:hint="eastAsia"/>
           <w:sz w:val="26"/>
           <w:szCs w:val="26"/>
         </w:rPr>
-        <w:t>：考勤统计记录</w:t>
-      </w:r>
-      <w:bookmarkEnd w:id="87"/>
+        <w:t>：证照类型</w:t>
+      </w:r>
+      <w:bookmarkEnd w:id="90"/>
     </w:p>
     <w:p>
       <w:pPr>
@@ -22552,26 +22377,24 @@
           <w:szCs w:val="26"/>
         </w:rPr>
       </w:pPr>
-      <w:bookmarkStart w:id="88" w:name="_Toc460851278"/>
-      <w:proofErr w:type="spellStart"/>
+      <w:bookmarkStart w:id="91" w:name="_Toc460851282"/>
       <w:r>
         <w:rPr>
           <w:rFonts w:hint="eastAsia"/>
           <w:sz w:val="26"/>
           <w:szCs w:val="26"/>
         </w:rPr>
-        <w:t>AttendanceRecordDetail</w:t>
-      </w:r>
-      <w:proofErr w:type="spellEnd"/>
+        <w:t>ExtraWorkType</w:t>
+      </w:r>
       <w:r>
         <w:rPr>
           <w:rFonts w:hint="eastAsia"/>
           <w:sz w:val="26"/>
           <w:szCs w:val="26"/>
         </w:rPr>
-        <w:t>：考勤详细记录</w:t>
-      </w:r>
-      <w:bookmarkEnd w:id="88"/>
+        <w:t>：加班类型</w:t>
+      </w:r>
+      <w:bookmarkEnd w:id="91"/>
     </w:p>
     <w:p>
       <w:pPr>
@@ -22584,26 +22407,24 @@
           <w:szCs w:val="26"/>
         </w:rPr>
       </w:pPr>
-      <w:bookmarkStart w:id="89" w:name="_Toc460851279"/>
-      <w:proofErr w:type="spellStart"/>
+      <w:bookmarkStart w:id="92" w:name="_Toc460851283"/>
       <w:r>
         <w:rPr>
           <w:rFonts w:hint="eastAsia"/>
           <w:sz w:val="26"/>
           <w:szCs w:val="26"/>
         </w:rPr>
-        <w:t>BankCard</w:t>
-      </w:r>
-      <w:proofErr w:type="spellEnd"/>
+        <w:t>ExtraWorkRecord</w:t>
+      </w:r>
       <w:r>
         <w:rPr>
           <w:rFonts w:hint="eastAsia"/>
           <w:sz w:val="26"/>
           <w:szCs w:val="26"/>
         </w:rPr>
-        <w:t>：银行卡</w:t>
-      </w:r>
-      <w:bookmarkEnd w:id="89"/>
+        <w:t>：加班记录</w:t>
+      </w:r>
+      <w:bookmarkEnd w:id="92"/>
     </w:p>
     <w:p>
       <w:pPr>
@@ -22616,14 +22437,14 @@
           <w:szCs w:val="26"/>
         </w:rPr>
       </w:pPr>
-      <w:bookmarkStart w:id="90" w:name="_Toc460851280"/>
+      <w:bookmarkStart w:id="93" w:name="_Toc460851284"/>
       <w:r>
         <w:rPr>
           <w:rFonts w:hint="eastAsia"/>
           <w:sz w:val="26"/>
           <w:szCs w:val="26"/>
         </w:rPr>
-        <w:t>Certificate</w:t>
+        <w:t>DegreeType</w:t>
       </w:r>
       <w:r>
         <w:rPr>
@@ -22631,9 +22452,9 @@
           <w:sz w:val="26"/>
           <w:szCs w:val="26"/>
         </w:rPr>
-        <w:t>：证照</w:t>
-      </w:r>
-      <w:bookmarkEnd w:id="90"/>
+        <w:t>：学历类型</w:t>
+      </w:r>
+      <w:bookmarkEnd w:id="93"/>
     </w:p>
     <w:p>
       <w:pPr>
@@ -22646,27 +22467,24 @@
           <w:szCs w:val="26"/>
         </w:rPr>
       </w:pPr>
-      <w:bookmarkStart w:id="91" w:name="_Toc460851281"/>
-      <w:proofErr w:type="spellStart"/>
+      <w:bookmarkStart w:id="94" w:name="_Toc460851285"/>
       <w:r>
         <w:rPr>
           <w:rFonts w:hint="eastAsia"/>
           <w:sz w:val="26"/>
           <w:szCs w:val="26"/>
         </w:rPr>
-        <w:lastRenderedPageBreak/>
-        <w:t>CertificateType</w:t>
-      </w:r>
-      <w:proofErr w:type="spellEnd"/>
+        <w:t>FamilyMember</w:t>
+      </w:r>
       <w:r>
         <w:rPr>
           <w:rFonts w:hint="eastAsia"/>
           <w:sz w:val="26"/>
           <w:szCs w:val="26"/>
         </w:rPr>
-        <w:t>：证照类型</w:t>
-      </w:r>
-      <w:bookmarkEnd w:id="91"/>
+        <w:t>：家庭成员</w:t>
+      </w:r>
+      <w:bookmarkEnd w:id="94"/>
     </w:p>
     <w:p>
       <w:pPr>
@@ -22679,26 +22497,24 @@
           <w:szCs w:val="26"/>
         </w:rPr>
       </w:pPr>
-      <w:bookmarkStart w:id="92" w:name="_Toc460851282"/>
-      <w:proofErr w:type="spellStart"/>
+      <w:bookmarkStart w:id="95" w:name="_Toc460851286"/>
       <w:r>
         <w:rPr>
           <w:rFonts w:hint="eastAsia"/>
           <w:sz w:val="26"/>
           <w:szCs w:val="26"/>
         </w:rPr>
-        <w:t>ExtraWorkType</w:t>
-      </w:r>
-      <w:proofErr w:type="spellEnd"/>
+        <w:t>FullMemberRecord</w:t>
+      </w:r>
       <w:r>
         <w:rPr>
           <w:rFonts w:hint="eastAsia"/>
           <w:sz w:val="26"/>
           <w:szCs w:val="26"/>
         </w:rPr>
-        <w:t>：加班类型</w:t>
-      </w:r>
-      <w:bookmarkEnd w:id="92"/>
+        <w:t>：转正记录</w:t>
+      </w:r>
+      <w:bookmarkEnd w:id="95"/>
     </w:p>
     <w:p>
       <w:pPr>
@@ -22711,26 +22527,24 @@
           <w:szCs w:val="26"/>
         </w:rPr>
       </w:pPr>
-      <w:bookmarkStart w:id="93" w:name="_Toc460851283"/>
-      <w:proofErr w:type="spellStart"/>
+      <w:bookmarkStart w:id="96" w:name="_Toc460851287"/>
       <w:r>
         <w:rPr>
           <w:rFonts w:hint="eastAsia"/>
           <w:sz w:val="26"/>
           <w:szCs w:val="26"/>
         </w:rPr>
-        <w:t>ExtraWorkRecord</w:t>
-      </w:r>
-      <w:proofErr w:type="spellEnd"/>
+        <w:t>Shift</w:t>
+      </w:r>
       <w:r>
         <w:rPr>
           <w:rFonts w:hint="eastAsia"/>
           <w:sz w:val="26"/>
           <w:szCs w:val="26"/>
         </w:rPr>
-        <w:t>：加班记录</w:t>
-      </w:r>
-      <w:bookmarkEnd w:id="93"/>
+        <w:t>：班次</w:t>
+      </w:r>
+      <w:bookmarkEnd w:id="96"/>
     </w:p>
     <w:p>
       <w:pPr>
@@ -22743,26 +22557,24 @@
           <w:szCs w:val="26"/>
         </w:rPr>
       </w:pPr>
-      <w:bookmarkStart w:id="94" w:name="_Toc460851284"/>
-      <w:proofErr w:type="spellStart"/>
+      <w:bookmarkStart w:id="97" w:name="_Toc460851288"/>
       <w:r>
         <w:rPr>
           <w:rFonts w:hint="eastAsia"/>
           <w:sz w:val="26"/>
           <w:szCs w:val="26"/>
         </w:rPr>
-        <w:t>DegreeType</w:t>
-      </w:r>
-      <w:proofErr w:type="spellEnd"/>
+        <w:t>ShiftShedule</w:t>
+      </w:r>
       <w:r>
         <w:rPr>
           <w:rFonts w:hint="eastAsia"/>
           <w:sz w:val="26"/>
           <w:szCs w:val="26"/>
         </w:rPr>
-        <w:t>：学历类型</w:t>
-      </w:r>
-      <w:bookmarkEnd w:id="94"/>
+        <w:t>：排班</w:t>
+      </w:r>
+      <w:bookmarkEnd w:id="97"/>
     </w:p>
     <w:p>
       <w:pPr>
@@ -22775,26 +22587,24 @@
           <w:szCs w:val="26"/>
         </w:rPr>
       </w:pPr>
-      <w:bookmarkStart w:id="95" w:name="_Toc460851285"/>
-      <w:proofErr w:type="spellStart"/>
+      <w:bookmarkStart w:id="98" w:name="_Toc460851289"/>
       <w:r>
         <w:rPr>
           <w:rFonts w:hint="eastAsia"/>
           <w:sz w:val="26"/>
           <w:szCs w:val="26"/>
         </w:rPr>
-        <w:t>FamilyMember</w:t>
-      </w:r>
-      <w:proofErr w:type="spellEnd"/>
+        <w:t>TaskRound</w:t>
+      </w:r>
       <w:r>
         <w:rPr>
           <w:rFonts w:hint="eastAsia"/>
           <w:sz w:val="26"/>
           <w:szCs w:val="26"/>
         </w:rPr>
-        <w:t>：家庭成员</w:t>
-      </w:r>
-      <w:bookmarkEnd w:id="95"/>
+        <w:t>：任务运行记录</w:t>
+      </w:r>
+      <w:bookmarkEnd w:id="98"/>
     </w:p>
     <w:p>
       <w:pPr>
@@ -22807,159 +22617,31 @@
           <w:szCs w:val="26"/>
         </w:rPr>
       </w:pPr>
-      <w:bookmarkStart w:id="96" w:name="_Toc460851286"/>
-      <w:proofErr w:type="spellStart"/>
-      <w:r>
-        <w:rPr>
-          <w:rFonts w:hint="eastAsia"/>
+      <w:bookmarkStart w:id="99" w:name="_Toc460851290"/>
+      <w:r>
+        <w:rPr>
           <w:sz w:val="26"/>
           <w:szCs w:val="26"/>
         </w:rPr>
-        <w:t>FullMemberRecord</w:t>
-      </w:r>
-      <w:proofErr w:type="spellEnd"/>
+        <w:t>SystemSetting</w:t>
+      </w:r>
       <w:r>
         <w:rPr>
           <w:rFonts w:hint="eastAsia"/>
           <w:sz w:val="26"/>
           <w:szCs w:val="26"/>
         </w:rPr>
-        <w:t>：转正记录</w:t>
-      </w:r>
-      <w:bookmarkEnd w:id="96"/>
-    </w:p>
-    <w:p>
-      <w:pPr>
-        <w:pStyle w:val="a3"/>
-        <w:ind w:left="360" w:firstLineChars="0" w:firstLine="0"/>
-        <w:jc w:val="left"/>
-        <w:outlineLvl w:val="1"/>
-        <w:rPr>
+        <w:t>：</w:t>
+      </w:r>
+      <w:r>
+        <w:rPr>
+          <w:rFonts w:hint="eastAsia"/>
           <w:sz w:val="26"/>
           <w:szCs w:val="26"/>
         </w:rPr>
-      </w:pPr>
-      <w:bookmarkStart w:id="97" w:name="_Toc460851287"/>
-      <w:r>
-        <w:rPr>
-          <w:rFonts w:hint="eastAsia"/>
-          <w:sz w:val="26"/>
-          <w:szCs w:val="26"/>
-        </w:rPr>
-        <w:t>Shift</w:t>
-      </w:r>
-      <w:r>
-        <w:rPr>
-          <w:rFonts w:hint="eastAsia"/>
-          <w:sz w:val="26"/>
-          <w:szCs w:val="26"/>
-        </w:rPr>
-        <w:t>：班次</w:t>
-      </w:r>
-      <w:bookmarkEnd w:id="97"/>
-    </w:p>
-    <w:p>
-      <w:pPr>
-        <w:pStyle w:val="a3"/>
-        <w:ind w:left="360" w:firstLineChars="0" w:firstLine="0"/>
-        <w:jc w:val="left"/>
-        <w:outlineLvl w:val="1"/>
-        <w:rPr>
-          <w:sz w:val="26"/>
-          <w:szCs w:val="26"/>
-        </w:rPr>
-      </w:pPr>
-      <w:bookmarkStart w:id="98" w:name="_Toc460851288"/>
-      <w:proofErr w:type="spellStart"/>
-      <w:r>
-        <w:rPr>
-          <w:rFonts w:hint="eastAsia"/>
-          <w:sz w:val="26"/>
-          <w:szCs w:val="26"/>
-        </w:rPr>
-        <w:t>ShiftShedule</w:t>
-      </w:r>
-      <w:proofErr w:type="spellEnd"/>
-      <w:r>
-        <w:rPr>
-          <w:rFonts w:hint="eastAsia"/>
-          <w:sz w:val="26"/>
-          <w:szCs w:val="26"/>
-        </w:rPr>
-        <w:t>：排班</w:t>
-      </w:r>
-      <w:bookmarkEnd w:id="98"/>
-    </w:p>
-    <w:p>
-      <w:pPr>
-        <w:pStyle w:val="a3"/>
-        <w:ind w:left="360" w:firstLineChars="0" w:firstLine="0"/>
-        <w:jc w:val="left"/>
-        <w:outlineLvl w:val="1"/>
-        <w:rPr>
-          <w:sz w:val="26"/>
-          <w:szCs w:val="26"/>
-        </w:rPr>
-      </w:pPr>
-      <w:bookmarkStart w:id="99" w:name="_Toc460851289"/>
-      <w:proofErr w:type="spellStart"/>
-      <w:r>
-        <w:rPr>
-          <w:rFonts w:hint="eastAsia"/>
-          <w:sz w:val="26"/>
-          <w:szCs w:val="26"/>
-        </w:rPr>
-        <w:t>TaskRound</w:t>
-      </w:r>
-      <w:proofErr w:type="spellEnd"/>
-      <w:r>
-        <w:rPr>
-          <w:rFonts w:hint="eastAsia"/>
-          <w:sz w:val="26"/>
-          <w:szCs w:val="26"/>
-        </w:rPr>
-        <w:t>：任务运行记录</w:t>
+        <w:t>系统配置表</w:t>
       </w:r>
       <w:bookmarkEnd w:id="99"/>
-    </w:p>
-    <w:p>
-      <w:pPr>
-        <w:pStyle w:val="a3"/>
-        <w:ind w:left="360" w:firstLineChars="0" w:firstLine="0"/>
-        <w:jc w:val="left"/>
-        <w:outlineLvl w:val="1"/>
-        <w:rPr>
-          <w:sz w:val="26"/>
-          <w:szCs w:val="26"/>
-        </w:rPr>
-      </w:pPr>
-      <w:bookmarkStart w:id="100" w:name="_Toc460851290"/>
-      <w:proofErr w:type="spellStart"/>
-      <w:r>
-        <w:rPr>
-          <w:sz w:val="26"/>
-          <w:szCs w:val="26"/>
-        </w:rPr>
-        <w:t>SystemSetting</w:t>
-      </w:r>
-      <w:proofErr w:type="spellEnd"/>
-      <w:r>
-        <w:rPr>
-          <w:rFonts w:hint="eastAsia"/>
-          <w:sz w:val="26"/>
-          <w:szCs w:val="26"/>
-        </w:rPr>
-        <w:t>：</w:t>
-      </w:r>
-      <w:r>
-        <w:rPr>
-          <w:rFonts w:hint="eastAsia"/>
-          <w:sz w:val="26"/>
-          <w:szCs w:val="26"/>
-        </w:rPr>
-        <w:t>系统配置表</w:t>
-      </w:r>
-      <w:bookmarkEnd w:id="100"/>
     </w:p>
     <w:p>
       <w:pPr>
@@ -23070,7 +22752,6 @@
                 <w:sz w:val="28"/>
               </w:rPr>
             </w:pPr>
-            <w:proofErr w:type="spellStart"/>
             <w:r>
               <w:rPr>
                 <w:b w:val="0"/>
@@ -23078,7 +22759,6 @@
               </w:rPr>
               <w:t>daysBeforeAlertStaffGoFull</w:t>
             </w:r>
-            <w:proofErr w:type="spellEnd"/>
           </w:p>
         </w:tc>
         <w:tc>
@@ -23163,7 +22843,6 @@
                 <w:sz w:val="28"/>
               </w:rPr>
             </w:pPr>
-            <w:proofErr w:type="spellStart"/>
             <w:r>
               <w:rPr>
                 <w:b w:val="0"/>
@@ -23171,7 +22850,6 @@
               </w:rPr>
               <w:t>goFullAlertMails</w:t>
             </w:r>
-            <w:proofErr w:type="spellEnd"/>
           </w:p>
         </w:tc>
         <w:tc>
@@ -23226,7 +22904,6 @@
                 <w:sz w:val="28"/>
               </w:rPr>
             </w:pPr>
-            <w:proofErr w:type="spellStart"/>
             <w:r>
               <w:rPr>
                 <w:rFonts w:hint="eastAsia"/>
@@ -23243,7 +22920,6 @@
               </w:rPr>
               <w:t>ertMails</w:t>
             </w:r>
-            <w:proofErr w:type="spellEnd"/>
           </w:p>
         </w:tc>
         <w:tc>
@@ -23296,7 +22972,6 @@
                 <w:sz w:val="28"/>
               </w:rPr>
             </w:pPr>
-            <w:proofErr w:type="spellStart"/>
             <w:r>
               <w:rPr>
                 <w:rFonts w:hint="eastAsia"/>
@@ -23305,7 +22980,6 @@
               </w:rPr>
               <w:t>attendanceExceptionAlertMails</w:t>
             </w:r>
-            <w:proofErr w:type="spellEnd"/>
           </w:p>
         </w:tc>
         <w:tc>
@@ -23361,7 +23035,6 @@
                 <w:sz w:val="28"/>
               </w:rPr>
             </w:pPr>
-            <w:proofErr w:type="spellStart"/>
             <w:r>
               <w:rPr>
                 <w:rFonts w:hint="eastAsia"/>
@@ -23370,7 +23043,6 @@
               </w:rPr>
               <w:t>repeatAttendanceRecordTime</w:t>
             </w:r>
-            <w:proofErr w:type="spellEnd"/>
           </w:p>
         </w:tc>
         <w:tc>
@@ -23455,7 +23127,6 @@
                 <w:sz w:val="28"/>
               </w:rPr>
             </w:pPr>
-            <w:proofErr w:type="spellStart"/>
             <w:r>
               <w:rPr>
                 <w:rFonts w:hint="eastAsia"/>
@@ -23464,7 +23135,6 @@
               </w:rPr>
               <w:t>validAttendanceRecordTime</w:t>
             </w:r>
-            <w:proofErr w:type="spellEnd"/>
           </w:p>
         </w:tc>
         <w:tc>
@@ -23555,8 +23225,10 @@
                 <w:b/>
                 <w:sz w:val="28"/>
               </w:rPr>
-              <w:t>小时</w:t>
-            </w:r>
+              <w:t>分钟</w:t>
+            </w:r>
+            <w:bookmarkStart w:id="100" w:name="_GoBack"/>
+            <w:bookmarkEnd w:id="100"/>
             <w:r>
               <w:rPr>
                 <w:rFonts w:hint="eastAsia"/>
@@ -23584,7 +23256,6 @@
                 <w:sz w:val="28"/>
               </w:rPr>
             </w:pPr>
-            <w:proofErr w:type="spellStart"/>
             <w:r>
               <w:rPr>
                 <w:rFonts w:hint="eastAsia"/>
@@ -23593,7 +23264,6 @@
               </w:rPr>
               <w:t>lateExceptionTime</w:t>
             </w:r>
-            <w:proofErr w:type="spellEnd"/>
           </w:p>
         </w:tc>
         <w:tc>
@@ -23678,7 +23348,6 @@
                 <w:sz w:val="28"/>
               </w:rPr>
             </w:pPr>
-            <w:proofErr w:type="spellStart"/>
             <w:r>
               <w:rPr>
                 <w:b w:val="0"/>
@@ -23687,7 +23356,6 @@
               <w:lastRenderedPageBreak/>
               <w:t>earlyLeaveExceptionTime</w:t>
             </w:r>
-            <w:proofErr w:type="spellEnd"/>
           </w:p>
         </w:tc>
         <w:tc>
@@ -23784,7 +23452,6 @@
         </w:rPr>
         <w:t>数据类型（</w:t>
       </w:r>
-      <w:proofErr w:type="spellStart"/>
       <w:r>
         <w:rPr>
           <w:rFonts w:hint="eastAsia"/>
@@ -23793,7 +23460,6 @@
         </w:rPr>
         <w:t>Enum</w:t>
       </w:r>
-      <w:proofErr w:type="spellEnd"/>
       <w:r>
         <w:rPr>
           <w:rFonts w:hint="eastAsia"/>
@@ -23816,7 +23482,6 @@
         </w:rPr>
       </w:pPr>
       <w:bookmarkStart w:id="102" w:name="_Toc460851292"/>
-      <w:proofErr w:type="spellStart"/>
       <w:r>
         <w:rPr>
           <w:sz w:val="26"/>
@@ -23824,7 +23489,6 @@
         </w:rPr>
         <w:t>AttendanceExceptionType</w:t>
       </w:r>
-      <w:proofErr w:type="spellEnd"/>
       <w:r>
         <w:rPr>
           <w:rFonts w:hint="eastAsia"/>
@@ -23847,7 +23511,6 @@
         </w:rPr>
       </w:pPr>
       <w:bookmarkStart w:id="103" w:name="_Toc460851293"/>
-      <w:proofErr w:type="spellStart"/>
       <w:r>
         <w:rPr>
           <w:sz w:val="26"/>
@@ -23855,7 +23518,6 @@
         </w:rPr>
         <w:t>AttendanceRecordSourceType</w:t>
       </w:r>
-      <w:proofErr w:type="spellEnd"/>
       <w:r>
         <w:rPr>
           <w:rFonts w:hint="eastAsia"/>
@@ -23878,7 +23540,6 @@
         </w:rPr>
       </w:pPr>
       <w:bookmarkStart w:id="104" w:name="_Toc460851294"/>
-      <w:proofErr w:type="spellStart"/>
       <w:r>
         <w:rPr>
           <w:sz w:val="26"/>
@@ -23886,7 +23547,6 @@
         </w:rPr>
         <w:t>DurationType</w:t>
       </w:r>
-      <w:proofErr w:type="spellEnd"/>
       <w:r>
         <w:rPr>
           <w:rFonts w:hint="eastAsia"/>
@@ -23916,7 +23576,6 @@
         </w:rPr>
       </w:pPr>
       <w:bookmarkStart w:id="105" w:name="_Toc460851295"/>
-      <w:proofErr w:type="spellStart"/>
       <w:r>
         <w:rPr>
           <w:sz w:val="26"/>
@@ -23924,7 +23583,6 @@
         </w:rPr>
         <w:t>ShiftType</w:t>
       </w:r>
-      <w:proofErr w:type="spellEnd"/>
       <w:r>
         <w:rPr>
           <w:rFonts w:hint="eastAsia"/>
@@ -23947,7 +23605,6 @@
         </w:rPr>
       </w:pPr>
       <w:bookmarkStart w:id="106" w:name="_Toc460851296"/>
-      <w:proofErr w:type="spellStart"/>
       <w:r>
         <w:rPr>
           <w:sz w:val="26"/>
@@ -23955,7 +23612,6 @@
         </w:rPr>
         <w:t>SystemCertificateType</w:t>
       </w:r>
-      <w:proofErr w:type="spellEnd"/>
       <w:r>
         <w:rPr>
           <w:rFonts w:hint="eastAsia"/>
@@ -23978,7 +23634,6 @@
         </w:rPr>
       </w:pPr>
       <w:bookmarkStart w:id="107" w:name="_Toc460851297"/>
-      <w:proofErr w:type="spellStart"/>
       <w:r>
         <w:rPr>
           <w:sz w:val="26"/>
@@ -23986,7 +23641,6 @@
         </w:rPr>
         <w:t>TaskRoundStatus</w:t>
       </w:r>
-      <w:proofErr w:type="spellEnd"/>
       <w:r>
         <w:rPr>
           <w:rFonts w:hint="eastAsia"/>
@@ -24009,7 +23663,6 @@
         </w:rPr>
       </w:pPr>
       <w:bookmarkStart w:id="108" w:name="_Toc460851298"/>
-      <w:proofErr w:type="spellStart"/>
       <w:r>
         <w:rPr>
           <w:sz w:val="26"/>
@@ -24017,7 +23670,6 @@
         </w:rPr>
         <w:t>WorkStatus</w:t>
       </w:r>
-      <w:proofErr w:type="spellEnd"/>
       <w:r>
         <w:rPr>
           <w:rFonts w:hint="eastAsia"/>
@@ -24141,7 +23793,7 @@
 
 <file path=word/comments.xml><?xml version="1.0" encoding="utf-8"?>
 <w:comments xmlns:wpc="http://schemas.microsoft.com/office/word/2010/wordprocessingCanvas" xmlns:mc="http://schemas.openxmlformats.org/markup-compatibility/2006" xmlns:o="urn:schemas-microsoft-com:office:office" xmlns:r="http://schemas.openxmlformats.org/officeDocument/2006/relationships" xmlns:m="http://schemas.openxmlformats.org/officeDocument/2006/math" xmlns:v="urn:schemas-microsoft-com:vml" xmlns:wp14="http://schemas.microsoft.com/office/word/2010/wordprocessingDrawing" xmlns:wp="http://schemas.openxmlformats.org/drawingml/2006/wordprocessingDrawing" xmlns:w10="urn:schemas-microsoft-com:office:word" xmlns:w="http://schemas.openxmlformats.org/wordprocessingml/2006/main" xmlns:w14="http://schemas.microsoft.com/office/word/2010/wordml" xmlns:wpg="http://schemas.microsoft.com/office/word/2010/wordprocessingGroup" xmlns:wpi="http://schemas.microsoft.com/office/word/2010/wordprocessingInk" xmlns:wne="http://schemas.microsoft.com/office/word/2006/wordml" xmlns:wps="http://schemas.microsoft.com/office/word/2010/wordprocessingShape" mc:Ignorable="w14 wp14">
-  <w:comment w:id="4" w:author="Wangsong" w:date="2016-08-24T20:14:00Z" w:initials="W">
+  <w:comment w:id="3" w:author="Wangsong" w:date="2016-08-24T20:14:00Z" w:initials="W">
     <w:p>
       <w:pPr>
         <w:pStyle w:val="a8"/>
@@ -24168,27 +23820,11 @@
           <w:rFonts w:hint="eastAsia"/>
           <w:color w:val="0070C0"/>
         </w:rPr>
-        <w:t>其实无所谓，</w:t>
-      </w:r>
-      <w:proofErr w:type="gramStart"/>
-      <w:r>
-        <w:rPr>
-          <w:rFonts w:hint="eastAsia"/>
-          <w:color w:val="0070C0"/>
-        </w:rPr>
-        <w:t>这个只是</w:t>
-      </w:r>
-      <w:proofErr w:type="gramEnd"/>
-      <w:r>
-        <w:rPr>
-          <w:rFonts w:hint="eastAsia"/>
-          <w:color w:val="0070C0"/>
-        </w:rPr>
-        <w:t>给系统用户，而非正对“员工”</w:t>
+        <w:t>其实无所谓，这个只是给系统用户，而非正对“员工”</w:t>
       </w:r>
     </w:p>
   </w:comment>
-  <w:comment w:id="23" w:author="Tianyi" w:date="2016-08-23T09:24:00Z" w:initials="T">
+  <w:comment w:id="22" w:author="Tianyi" w:date="2016-08-23T09:24:00Z" w:initials="T">
     <w:p>
       <w:pPr>
         <w:pStyle w:val="a8"/>
@@ -24207,7 +23843,7 @@
       </w:r>
     </w:p>
   </w:comment>
-  <w:comment w:id="25" w:author="Wangsong" w:date="2016-08-24T16:12:00Z" w:initials="W">
+  <w:comment w:id="24" w:author="Wangsong" w:date="2016-08-24T16:12:00Z" w:initials="W">
     <w:p>
       <w:pPr>
         <w:pStyle w:val="a8"/>
@@ -24226,7 +23862,7 @@
       </w:r>
     </w:p>
   </w:comment>
-  <w:comment w:id="34" w:author="Tianyi" w:date="2016-08-23T09:21:00Z" w:initials="T">
+  <w:comment w:id="33" w:author="Tianyi" w:date="2016-08-23T09:21:00Z" w:initials="T">
     <w:p>
       <w:pPr>
         <w:pStyle w:val="a8"/>
@@ -24245,7 +23881,7 @@
       </w:r>
     </w:p>
   </w:comment>
-  <w:comment w:id="38" w:author="Tianyi" w:date="2016-08-23T09:18:00Z" w:initials="T">
+  <w:comment w:id="37" w:author="Tianyi" w:date="2016-08-23T09:18:00Z" w:initials="T">
     <w:p>
       <w:pPr>
         <w:pStyle w:val="a8"/>
@@ -24264,7 +23900,7 @@
       </w:r>
     </w:p>
   </w:comment>
-  <w:comment w:id="52" w:author="Tianyi" w:date="2016-08-23T09:26:00Z" w:initials="T">
+  <w:comment w:id="51" w:author="Tianyi" w:date="2016-08-23T09:26:00Z" w:initials="T">
     <w:p>
       <w:pPr>
         <w:pStyle w:val="a8"/>
@@ -24283,7 +23919,7 @@
       </w:r>
     </w:p>
   </w:comment>
-  <w:comment w:id="58" w:author="Wangsong" w:date="2016-08-24T20:23:00Z" w:initials="W">
+  <w:comment w:id="57" w:author="Wangsong" w:date="2016-08-24T20:23:00Z" w:initials="W">
     <w:p>
       <w:pPr>
         <w:pStyle w:val="a8"/>
@@ -24314,7 +23950,7 @@
       </w:r>
     </w:p>
   </w:comment>
-  <w:comment w:id="57" w:author="Tianyi" w:date="2016-08-23T09:33:00Z" w:initials="T">
+  <w:comment w:id="56" w:author="Tianyi" w:date="2016-08-23T09:33:00Z" w:initials="T">
     <w:p>
       <w:pPr>
         <w:pStyle w:val="a8"/>
@@ -24327,7 +23963,7 @@
       </w:r>
     </w:p>
   </w:comment>
-  <w:comment w:id="59" w:author="Wangsong" w:date="2016-08-25T09:20:00Z" w:initials="W">
+  <w:comment w:id="58" w:author="Wangsong" w:date="2016-08-25T09:20:00Z" w:initials="W">
     <w:p>
       <w:pPr>
         <w:pStyle w:val="a8"/>
@@ -24346,7 +23982,7 @@
       </w:r>
     </w:p>
   </w:comment>
-  <w:comment w:id="60" w:author="Tianyi" w:date="2016-08-23T09:34:00Z" w:initials="T">
+  <w:comment w:id="59" w:author="Tianyi" w:date="2016-08-23T09:34:00Z" w:initials="T">
     <w:p>
       <w:pPr>
         <w:pStyle w:val="a8"/>
@@ -24365,7 +24001,7 @@
       </w:r>
     </w:p>
   </w:comment>
-  <w:comment w:id="63" w:author="Wangsong" w:date="2016-08-25T09:37:00Z" w:initials="W">
+  <w:comment w:id="62" w:author="Wangsong" w:date="2016-08-25T09:37:00Z" w:initials="W">
     <w:p>
       <w:pPr>
         <w:pStyle w:val="a8"/>
@@ -24376,19 +24012,11 @@
         </w:rPr>
         <w:annotationRef/>
       </w:r>
-      <w:proofErr w:type="gramStart"/>
-      <w:r>
-        <w:rPr>
-          <w:rFonts w:hint="eastAsia"/>
-        </w:rPr>
-        <w:t>天或者</w:t>
-      </w:r>
-      <w:proofErr w:type="gramEnd"/>
-      <w:r>
-        <w:rPr>
-          <w:rFonts w:hint="eastAsia"/>
-        </w:rPr>
-        <w:t>小时的处理方式，应该在添加上页面选择，如果在</w:t>
+      <w:r>
+        <w:rPr>
+          <w:rFonts w:hint="eastAsia"/>
+        </w:rPr>
+        <w:t>天或者小时的处理方式，应该在添加上页面选择，如果在</w:t>
       </w:r>
       <w:r>
         <w:rPr>
@@ -24416,7 +24044,7 @@
       </w:r>
     </w:p>
   </w:comment>
-  <w:comment w:id="62" w:author="Tianyi" w:date="2016-08-25T10:25:00Z" w:initials="T">
+  <w:comment w:id="61" w:author="Tianyi" w:date="2016-08-25T10:25:00Z" w:initials="T">
     <w:p>
       <w:pPr>
         <w:pStyle w:val="a8"/>
@@ -24469,7 +24097,7 @@
       </w:r>
     </w:p>
   </w:comment>
-  <w:comment w:id="66" w:author="Wangsong" w:date="2016-08-25T11:17:00Z" w:initials="W">
+  <w:comment w:id="65" w:author="Wangsong" w:date="2016-08-25T11:17:00Z" w:initials="W">
     <w:p>
       <w:pPr>
         <w:pStyle w:val="a8"/>
@@ -24480,19 +24108,11 @@
         </w:rPr>
         <w:annotationRef/>
       </w:r>
-      <w:proofErr w:type="gramStart"/>
-      <w:r>
-        <w:rPr>
-          <w:rFonts w:hint="eastAsia"/>
-        </w:rPr>
-        <w:t>天或者</w:t>
-      </w:r>
-      <w:proofErr w:type="gramEnd"/>
-      <w:r>
-        <w:rPr>
-          <w:rFonts w:hint="eastAsia"/>
-        </w:rPr>
-        <w:t>小时的处理方式，应该在添加上页面选择，如果在</w:t>
+      <w:r>
+        <w:rPr>
+          <w:rFonts w:hint="eastAsia"/>
+        </w:rPr>
+        <w:t>天或者小时的处理方式，应该在添加上页面选择，如果在</w:t>
       </w:r>
       <w:r>
         <w:rPr>
@@ -24520,7 +24140,7 @@
       </w:r>
     </w:p>
   </w:comment>
-  <w:comment w:id="65" w:author="Tianyi" w:date="2016-08-25T11:17:00Z" w:initials="T">
+  <w:comment w:id="64" w:author="Tianyi" w:date="2016-08-25T11:17:00Z" w:initials="T">
     <w:p>
       <w:pPr>
         <w:pStyle w:val="a8"/>
@@ -31001,7 +30621,7 @@
 </file>
 
 <file path=customXml/itemProps1.xml><?xml version="1.0" encoding="utf-8"?>
-<ds:datastoreItem xmlns:ds="http://schemas.openxmlformats.org/officeDocument/2006/customXml" ds:itemID="{9E768409-F5AE-4FB7-9FDC-0EFC385ADE5D}">
+<ds:datastoreItem xmlns:ds="http://schemas.openxmlformats.org/officeDocument/2006/customXml" ds:itemID="{1A79C8C4-3FF0-4A5A-B6D5-59766826CA61}">
   <ds:schemaRefs>
     <ds:schemaRef ds:uri="http://schemas.openxmlformats.org/officeDocument/2006/bibliography"/>
   </ds:schemaRefs>

</xml_diff>